<commit_message>
model and data analisys
</commit_message>
<xml_diff>
--- a/docs/RelatorioTecnico.docx
+++ b/docs/RelatorioTecnico.docx
@@ -177,25 +177,7 @@
           <w:b/>
           <w:szCs w:val="24"/>
         </w:rPr>
-        <w:t xml:space="preserve">Allan </w:t>
-      </w:r>
-      <w:proofErr w:type="spellStart"/>
-      <w:r>
-        <w:rPr>
-          <w:rFonts w:eastAsia="Arial" w:cs="Arial"/>
-          <w:b/>
-          <w:szCs w:val="24"/>
-        </w:rPr>
-        <w:t>Foppa</w:t>
-      </w:r>
-      <w:proofErr w:type="spellEnd"/>
-      <w:r>
-        <w:rPr>
-          <w:rFonts w:eastAsia="Arial" w:cs="Arial"/>
-          <w:b/>
-          <w:szCs w:val="24"/>
-        </w:rPr>
-        <w:t xml:space="preserve"> Fagundes</w:t>
+        <w:t>Allan Foppa Fagundes</w:t>
       </w:r>
     </w:p>
     <w:p>
@@ -480,29 +462,7 @@
           <w:szCs w:val="24"/>
           <w:highlight w:val="white"/>
         </w:rPr>
-        <w:t xml:space="preserve">Allan </w:t>
-      </w:r>
-      <w:proofErr w:type="spellStart"/>
-      <w:r>
-        <w:rPr>
-          <w:rFonts w:eastAsia="Arial" w:cs="Arial"/>
-          <w:b/>
-          <w:color w:val="222222"/>
-          <w:szCs w:val="24"/>
-          <w:highlight w:val="white"/>
-        </w:rPr>
-        <w:t>Foppa</w:t>
-      </w:r>
-      <w:proofErr w:type="spellEnd"/>
-      <w:r>
-        <w:rPr>
-          <w:rFonts w:eastAsia="Arial" w:cs="Arial"/>
-          <w:b/>
-          <w:color w:val="222222"/>
-          <w:szCs w:val="24"/>
-          <w:highlight w:val="white"/>
-        </w:rPr>
-        <w:t xml:space="preserve"> Fagundes</w:t>
+        <w:t>Allan Foppa Fagundes</w:t>
       </w:r>
     </w:p>
     <w:p>
@@ -4554,25 +4514,7 @@
                 <w:szCs w:val="24"/>
                 <w:lang w:val="en-US"/>
               </w:rPr>
-              <w:t xml:space="preserve">World Happiness Score </w:t>
-            </w:r>
-            <w:proofErr w:type="spellStart"/>
-            <w:r>
-              <w:rPr>
-                <w:rFonts w:eastAsia="Arial" w:cs="Arial"/>
-                <w:szCs w:val="24"/>
-                <w:lang w:val="en-US"/>
-              </w:rPr>
-              <w:t>até</w:t>
-            </w:r>
-            <w:proofErr w:type="spellEnd"/>
-            <w:r>
-              <w:rPr>
-                <w:rFonts w:eastAsia="Arial" w:cs="Arial"/>
-                <w:szCs w:val="24"/>
-                <w:lang w:val="en-US"/>
-              </w:rPr>
-              <w:t xml:space="preserve"> 2020</w:t>
+              <w:t>World Happiness Score até 2020</w:t>
             </w:r>
           </w:p>
           <w:p>
@@ -4941,7 +4883,6 @@
                 <w:szCs w:val="24"/>
               </w:rPr>
             </w:pPr>
-            <w:proofErr w:type="spellStart"/>
             <w:r>
               <w:rPr>
                 <w:rFonts w:eastAsia="Arial" w:cs="Arial"/>
@@ -4949,7 +4890,6 @@
               </w:rPr>
               <w:t>year</w:t>
             </w:r>
-            <w:proofErr w:type="spellEnd"/>
           </w:p>
         </w:tc>
         <w:tc>
@@ -5380,7 +5320,6 @@
                 <w:szCs w:val="24"/>
               </w:rPr>
             </w:pPr>
-            <w:proofErr w:type="spellStart"/>
             <w:r>
               <w:rPr>
                 <w:rFonts w:eastAsia="Arial" w:cs="Arial"/>
@@ -5388,7 +5327,6 @@
               </w:rPr>
               <w:t>Region</w:t>
             </w:r>
-            <w:proofErr w:type="spellEnd"/>
           </w:p>
         </w:tc>
         <w:tc>
@@ -5563,7 +5501,6 @@
         </w:rPr>
         <w:t xml:space="preserve">, sendo executadas sequencialmente utilizando uma adaptação do </w:t>
       </w:r>
-      <w:proofErr w:type="spellStart"/>
       <w:r>
         <w:rPr>
           <w:rFonts w:eastAsia="Arial" w:cs="Arial"/>
@@ -5578,16 +5515,15 @@
           <w:i/>
           <w:szCs w:val="24"/>
         </w:rPr>
-        <w:t>ommands</w:t>
-      </w:r>
-      <w:proofErr w:type="spellEnd"/>
+        <w:t xml:space="preserve">ommands </w:t>
+      </w:r>
       <w:r>
         <w:rPr>
           <w:rFonts w:eastAsia="Arial" w:cs="Arial"/>
           <w:i/>
           <w:szCs w:val="24"/>
         </w:rPr>
-        <w:t xml:space="preserve"> </w:t>
+        <w:t>D</w:t>
       </w:r>
       <w:r>
         <w:rPr>
@@ -5595,7 +5531,7 @@
           <w:i/>
           <w:szCs w:val="24"/>
         </w:rPr>
-        <w:t>D</w:t>
+        <w:t xml:space="preserve">esign </w:t>
       </w:r>
       <w:r>
         <w:rPr>
@@ -5603,33 +5539,15 @@
           <w:i/>
           <w:szCs w:val="24"/>
         </w:rPr>
-        <w:t xml:space="preserve">esign </w:t>
-      </w:r>
-      <w:proofErr w:type="spellStart"/>
+        <w:t>P</w:t>
+      </w:r>
       <w:r>
         <w:rPr>
           <w:rFonts w:eastAsia="Arial" w:cs="Arial"/>
           <w:i/>
           <w:szCs w:val="24"/>
         </w:rPr>
-        <w:t>P</w:t>
-      </w:r>
-      <w:r>
-        <w:rPr>
-          <w:rFonts w:eastAsia="Arial" w:cs="Arial"/>
-          <w:i/>
-          <w:szCs w:val="24"/>
-        </w:rPr>
-        <w:t>attern</w:t>
-      </w:r>
-      <w:proofErr w:type="spellEnd"/>
-      <w:r>
-        <w:rPr>
-          <w:rFonts w:eastAsia="Arial" w:cs="Arial"/>
-          <w:i/>
-          <w:szCs w:val="24"/>
-        </w:rPr>
-        <w:t xml:space="preserve">, </w:t>
+        <w:t xml:space="preserve">attern, </w:t>
       </w:r>
       <w:r>
         <w:rPr>
@@ -5716,7 +5634,6 @@
           <w:lang w:val="en-US"/>
         </w:rPr>
       </w:pPr>
-      <w:proofErr w:type="spellStart"/>
       <w:r>
         <w:rPr>
           <w:rFonts w:eastAsia="Arial" w:cs="Arial"/>
@@ -5724,17 +5641,7 @@
           <w:szCs w:val="20"/>
           <w:lang w:val="en-US"/>
         </w:rPr>
-        <w:t>Figura</w:t>
-      </w:r>
-      <w:proofErr w:type="spellEnd"/>
-      <w:r>
-        <w:rPr>
-          <w:rFonts w:eastAsia="Arial" w:cs="Arial"/>
-          <w:sz w:val="20"/>
-          <w:szCs w:val="20"/>
-          <w:lang w:val="en-US"/>
-        </w:rPr>
-        <w:t xml:space="preserve"> 1 - world-happiness-report/src/data_preparation_commands.py</w:t>
+        <w:t>Figura 1 - world-happiness-report/src/data_preparation_commands.py</w:t>
       </w:r>
     </w:p>
     <w:p>
@@ -6011,7 +5918,6 @@
           <w:lang w:val="en-US"/>
         </w:rPr>
       </w:pPr>
-      <w:proofErr w:type="spellStart"/>
       <w:r>
         <w:rPr>
           <w:rFonts w:eastAsia="Arial" w:cs="Arial"/>
@@ -6019,17 +5925,7 @@
           <w:szCs w:val="20"/>
           <w:lang w:val="en-US"/>
         </w:rPr>
-        <w:t>Figura</w:t>
-      </w:r>
-      <w:proofErr w:type="spellEnd"/>
-      <w:r>
-        <w:rPr>
-          <w:rFonts w:eastAsia="Arial" w:cs="Arial"/>
-          <w:sz w:val="20"/>
-          <w:szCs w:val="20"/>
-          <w:lang w:val="en-US"/>
-        </w:rPr>
-        <w:t xml:space="preserve"> 2 - world-happiness-report/src/data_preparation/dataset_join.py</w:t>
+        <w:t>Figura 2 - world-happiness-report/src/data_preparation/dataset_join.py</w:t>
       </w:r>
     </w:p>
     <w:p>
@@ -6394,7 +6290,6 @@
                 <w:szCs w:val="24"/>
               </w:rPr>
             </w:pPr>
-            <w:proofErr w:type="spellStart"/>
             <w:r>
               <w:rPr>
                 <w:rFonts w:eastAsia="Arial" w:cs="Arial"/>
@@ -6403,7 +6298,6 @@
               </w:rPr>
               <w:t>generosity</w:t>
             </w:r>
-            <w:proofErr w:type="spellEnd"/>
           </w:p>
         </w:tc>
         <w:tc>
@@ -6512,7 +6406,6 @@
                 <w:szCs w:val="24"/>
               </w:rPr>
             </w:pPr>
-            <w:proofErr w:type="spellStart"/>
             <w:r>
               <w:rPr>
                 <w:rFonts w:eastAsia="Arial" w:cs="Arial"/>
@@ -6521,7 +6414,6 @@
               </w:rPr>
               <w:t>hle</w:t>
             </w:r>
-            <w:proofErr w:type="spellEnd"/>
           </w:p>
         </w:tc>
         <w:tc>
@@ -6630,7 +6522,6 @@
                 <w:szCs w:val="24"/>
               </w:rPr>
             </w:pPr>
-            <w:proofErr w:type="spellStart"/>
             <w:r>
               <w:rPr>
                 <w:rFonts w:eastAsia="Arial" w:cs="Arial"/>
@@ -6639,7 +6530,6 @@
               </w:rPr>
               <w:t>gdp</w:t>
             </w:r>
-            <w:proofErr w:type="spellEnd"/>
           </w:p>
         </w:tc>
         <w:tc>
@@ -6748,7 +6638,6 @@
                 <w:szCs w:val="24"/>
               </w:rPr>
             </w:pPr>
-            <w:proofErr w:type="spellStart"/>
             <w:r>
               <w:rPr>
                 <w:rFonts w:eastAsia="Arial" w:cs="Arial"/>
@@ -6757,7 +6646,6 @@
               </w:rPr>
               <w:t>freedom</w:t>
             </w:r>
-            <w:proofErr w:type="spellEnd"/>
           </w:p>
         </w:tc>
         <w:tc>
@@ -6866,7 +6754,6 @@
                 <w:szCs w:val="24"/>
               </w:rPr>
             </w:pPr>
-            <w:proofErr w:type="spellStart"/>
             <w:r>
               <w:rPr>
                 <w:rFonts w:eastAsia="Arial" w:cs="Arial"/>
@@ -6875,7 +6762,6 @@
               </w:rPr>
               <w:t>positive_affect</w:t>
             </w:r>
-            <w:proofErr w:type="spellEnd"/>
           </w:p>
         </w:tc>
         <w:tc>
@@ -6984,7 +6870,6 @@
                 <w:szCs w:val="24"/>
               </w:rPr>
             </w:pPr>
-            <w:proofErr w:type="spellStart"/>
             <w:r>
               <w:rPr>
                 <w:rFonts w:eastAsia="Arial" w:cs="Arial"/>
@@ -6993,7 +6878,6 @@
               </w:rPr>
               <w:t>negative_affect</w:t>
             </w:r>
-            <w:proofErr w:type="spellEnd"/>
           </w:p>
         </w:tc>
         <w:tc>
@@ -7102,7 +6986,6 @@
                 <w:szCs w:val="24"/>
               </w:rPr>
             </w:pPr>
-            <w:proofErr w:type="spellStart"/>
             <w:r>
               <w:rPr>
                 <w:rFonts w:eastAsia="Arial" w:cs="Arial"/>
@@ -7111,7 +6994,6 @@
               </w:rPr>
               <w:t>social_support</w:t>
             </w:r>
-            <w:proofErr w:type="spellEnd"/>
           </w:p>
         </w:tc>
         <w:tc>
@@ -7275,7 +7157,21 @@
           <w:rFonts w:eastAsia="Arial" w:cs="Arial"/>
           <w:szCs w:val="24"/>
         </w:rPr>
-        <w:t>Todos os países que, no total dos dados obtidos para aquele atributo ao longo do tempo, têm mais de 50% dos dados preenchidos, os faltantes são completados com a média dos anos mais próximos (anterior e posterior).</w:t>
+        <w:t>Todos os países que, no total dos dados obtidos para aquele atributo ao longo do tempo, têm mais de 50% dos dados preenchidos, os faltantes são completados com a média dos anos mais próximos (</w:t>
+      </w:r>
+      <w:r>
+        <w:rPr>
+          <w:rFonts w:cs="Arial"/>
+          <w:color w:val="000000"/>
+        </w:rPr>
+        <w:t>sucessor e antecessor</w:t>
+      </w:r>
+      <w:r>
+        <w:rPr>
+          <w:rFonts w:eastAsia="Arial" w:cs="Arial"/>
+          <w:szCs w:val="24"/>
+        </w:rPr>
+        <w:t>).</w:t>
       </w:r>
     </w:p>
     <w:p>
@@ -7500,41 +7396,13 @@
         </w:rPr>
         <w:t xml:space="preserve"> para resolver o problema podem ser encontradas em </w:t>
       </w:r>
-      <w:proofErr w:type="spellStart"/>
       <w:r>
         <w:rPr>
           <w:rFonts w:eastAsia="Arial" w:cs="Arial"/>
           <w:i/>
           <w:szCs w:val="24"/>
         </w:rPr>
-        <w:t>analysis</w:t>
-      </w:r>
-      <w:proofErr w:type="spellEnd"/>
-      <w:r>
-        <w:rPr>
-          <w:rFonts w:eastAsia="Arial" w:cs="Arial"/>
-          <w:i/>
-          <w:szCs w:val="24"/>
-        </w:rPr>
-        <w:t>/</w:t>
-      </w:r>
-      <w:proofErr w:type="spellStart"/>
-      <w:r>
-        <w:rPr>
-          <w:rFonts w:eastAsia="Arial" w:cs="Arial"/>
-          <w:i/>
-          <w:szCs w:val="24"/>
-        </w:rPr>
-        <w:t>MissingData.ipynb</w:t>
-      </w:r>
-      <w:proofErr w:type="spellEnd"/>
-      <w:r>
-        <w:rPr>
-          <w:rFonts w:eastAsia="Arial" w:cs="Arial"/>
-          <w:i/>
-          <w:szCs w:val="24"/>
-        </w:rPr>
-        <w:t xml:space="preserve"> </w:t>
+        <w:t xml:space="preserve">analysis/MissingData.ipynb </w:t>
       </w:r>
       <w:r>
         <w:rPr>
@@ -7671,7 +7539,6 @@
           <w:lang w:val="en-US"/>
         </w:rPr>
       </w:pPr>
-      <w:proofErr w:type="spellStart"/>
       <w:r>
         <w:rPr>
           <w:rFonts w:eastAsia="Arial" w:cs="Arial"/>
@@ -7679,17 +7546,7 @@
           <w:szCs w:val="20"/>
           <w:lang w:val="en-US"/>
         </w:rPr>
-        <w:t>Figura</w:t>
-      </w:r>
-      <w:proofErr w:type="spellEnd"/>
-      <w:r>
-        <w:rPr>
-          <w:rFonts w:eastAsia="Arial" w:cs="Arial"/>
-          <w:sz w:val="20"/>
-          <w:szCs w:val="20"/>
-          <w:lang w:val="en-US"/>
-        </w:rPr>
-        <w:t xml:space="preserve"> 4 - world-happiness-report/src/data_preparation/region_cleaning.py</w:t>
+        <w:t>Figura 4 - world-happiness-report/src/data_preparation/region_cleaning.py</w:t>
       </w:r>
     </w:p>
     <w:p>
@@ -7950,7 +7807,6 @@
           <w:lang w:val="en-US"/>
         </w:rPr>
       </w:pPr>
-      <w:proofErr w:type="spellStart"/>
       <w:r>
         <w:rPr>
           <w:rFonts w:eastAsia="Arial" w:cs="Arial"/>
@@ -7958,17 +7814,7 @@
           <w:szCs w:val="20"/>
           <w:lang w:val="en-US"/>
         </w:rPr>
-        <w:t>Figura</w:t>
-      </w:r>
-      <w:proofErr w:type="spellEnd"/>
-      <w:r>
-        <w:rPr>
-          <w:rFonts w:eastAsia="Arial" w:cs="Arial"/>
-          <w:sz w:val="20"/>
-          <w:szCs w:val="20"/>
-          <w:lang w:val="en-US"/>
-        </w:rPr>
-        <w:t xml:space="preserve"> 5 - </w:t>
+        <w:t xml:space="preserve">Figura 5 - </w:t>
       </w:r>
       <w:r>
         <w:rPr>
@@ -8104,7 +7950,6 @@
           <w:lang w:val="en-US"/>
         </w:rPr>
       </w:pPr>
-      <w:proofErr w:type="spellStart"/>
       <w:r>
         <w:rPr>
           <w:rFonts w:eastAsia="Arial" w:cs="Arial"/>
@@ -8112,9 +7957,8 @@
           <w:szCs w:val="20"/>
           <w:lang w:val="en-US"/>
         </w:rPr>
-        <w:t>Figura</w:t>
-      </w:r>
-      <w:proofErr w:type="spellEnd"/>
+        <w:t xml:space="preserve">Figura </w:t>
+      </w:r>
       <w:r>
         <w:rPr>
           <w:rFonts w:eastAsia="Arial" w:cs="Arial"/>
@@ -8122,7 +7966,7 @@
           <w:szCs w:val="20"/>
           <w:lang w:val="en-US"/>
         </w:rPr>
-        <w:t xml:space="preserve"> </w:t>
+        <w:t>6</w:t>
       </w:r>
       <w:r>
         <w:rPr>
@@ -8131,28 +7975,1612 @@
           <w:szCs w:val="20"/>
           <w:lang w:val="en-US"/>
         </w:rPr>
-        <w:t>6</w:t>
+        <w:t xml:space="preserve"> - world-happiness-report/src/data_preparation/region_cleaning.py</w:t>
+      </w:r>
+    </w:p>
+    <w:p>
+      <w:pPr>
+        <w:spacing w:after="0"/>
+        <w:ind w:hanging="2"/>
+        <w:rPr>
+          <w:rFonts w:eastAsia="Arial" w:cs="Arial"/>
+          <w:szCs w:val="24"/>
+          <w:lang w:val="en-US"/>
+        </w:rPr>
+      </w:pPr>
+    </w:p>
+    <w:p>
+      <w:pPr>
+        <w:pStyle w:val="Ttulo1"/>
+        <w:rPr>
+          <w:lang w:eastAsia="pt-BR"/>
+        </w:rPr>
+      </w:pPr>
+      <w:bookmarkStart w:id="6" w:name="_Toc105261018"/>
+      <w:r>
+        <w:rPr>
+          <w:lang w:eastAsia="pt-BR"/>
+        </w:rPr>
+        <w:t>6.</w:t>
+      </w:r>
+      <w:r>
+        <w:rPr>
+          <w:lang w:eastAsia="pt-BR"/>
+        </w:rPr>
+        <w:t xml:space="preserve"> </w:t>
+      </w:r>
+      <w:bookmarkStart w:id="7" w:name="_Toc80352487"/>
+      <w:r>
+        <w:rPr>
+          <w:lang w:eastAsia="pt-BR"/>
+        </w:rPr>
+        <w:t>Análise e Exploração dos Dados</w:t>
+      </w:r>
+      <w:bookmarkEnd w:id="6"/>
+      <w:bookmarkEnd w:id="7"/>
+      <w:r>
+        <w:rPr>
+          <w:lang w:eastAsia="pt-BR"/>
+        </w:rPr>
+        <w:t xml:space="preserve"> </w:t>
+      </w:r>
+    </w:p>
+    <w:p>
+      <w:pPr>
+        <w:ind w:firstLine="720"/>
+        <w:jc w:val="both"/>
+        <w:rPr>
+          <w:rFonts w:cs="Arial"/>
+          <w:szCs w:val="24"/>
+          <w:lang w:eastAsia="pt-BR"/>
+        </w:rPr>
+      </w:pPr>
+      <w:r>
+        <w:rPr>
+          <w:rFonts w:cs="Arial"/>
+          <w:szCs w:val="24"/>
+          <w:lang w:eastAsia="pt-BR"/>
+        </w:rPr>
+        <w:t xml:space="preserve">A análise dos dados teve como principal objetivo identificar possíveis vieses, desbalanceamentos dos dados e indicações da possibilidade </w:t>
+      </w:r>
+      <w:r>
+        <w:rPr>
+          <w:rFonts w:cs="Arial"/>
+          <w:szCs w:val="24"/>
+          <w:lang w:eastAsia="pt-BR"/>
+        </w:rPr>
+        <w:t>de as</w:t>
+      </w:r>
+      <w:r>
+        <w:rPr>
+          <w:rFonts w:cs="Arial"/>
+          <w:szCs w:val="24"/>
+          <w:lang w:eastAsia="pt-BR"/>
+        </w:rPr>
+        <w:t xml:space="preserve"> hipóteses iniciais serem verdadeiras ou não. Para tal, cada atributo foi individualmente analisado, assim como as relações entre os atributos e os resultados foram agrupados em diversos tópicos de análise, considerando a composição dos dados por dois atributos qualitativos categóricos nominais (</w:t>
+      </w:r>
+      <w:r>
+        <w:rPr>
+          <w:rFonts w:cs="Arial"/>
+          <w:i/>
+          <w:iCs/>
+          <w:szCs w:val="24"/>
+          <w:lang w:eastAsia="pt-BR"/>
+        </w:rPr>
+        <w:t>country</w:t>
+      </w:r>
+      <w:r>
+        <w:rPr>
+          <w:rFonts w:cs="Arial"/>
+          <w:szCs w:val="24"/>
+          <w:lang w:eastAsia="pt-BR"/>
+        </w:rPr>
+        <w:t xml:space="preserve"> e </w:t>
+      </w:r>
+      <w:r>
+        <w:rPr>
+          <w:rFonts w:cs="Arial"/>
+          <w:i/>
+          <w:iCs/>
+          <w:szCs w:val="24"/>
+          <w:lang w:eastAsia="pt-BR"/>
+        </w:rPr>
+        <w:t>region</w:t>
+      </w:r>
+      <w:r>
+        <w:rPr>
+          <w:rFonts w:cs="Arial"/>
+          <w:szCs w:val="24"/>
+          <w:lang w:eastAsia="pt-BR"/>
+        </w:rPr>
+        <w:t>), um atributo qualitativo ordinal (</w:t>
+      </w:r>
+      <w:r>
+        <w:rPr>
+          <w:rFonts w:cs="Arial"/>
+          <w:i/>
+          <w:iCs/>
+          <w:szCs w:val="24"/>
+          <w:lang w:eastAsia="pt-BR"/>
+        </w:rPr>
+        <w:t>year</w:t>
+      </w:r>
+      <w:r>
+        <w:rPr>
+          <w:rFonts w:cs="Arial"/>
+          <w:szCs w:val="24"/>
+          <w:lang w:eastAsia="pt-BR"/>
+        </w:rPr>
+        <w:t>) e o restante quantitativos numéricos.</w:t>
+      </w:r>
+      <w:r>
+        <w:rPr>
+          <w:rFonts w:cs="Arial"/>
+          <w:szCs w:val="24"/>
+          <w:lang w:eastAsia="pt-BR"/>
+        </w:rPr>
+        <w:t xml:space="preserve"> </w:t>
+      </w:r>
+    </w:p>
+    <w:p>
+      <w:pPr>
+        <w:jc w:val="both"/>
+        <w:rPr>
+          <w:rFonts w:cs="Arial"/>
+          <w:b/>
+          <w:bCs/>
+          <w:color w:val="000000"/>
+        </w:rPr>
+      </w:pPr>
+      <w:r>
+        <w:rPr>
+          <w:rFonts w:cs="Arial"/>
+          <w:b/>
+          <w:bCs/>
+          <w:color w:val="000000"/>
+        </w:rPr>
+        <w:t>6.1 Presença dos países e regiões</w:t>
+      </w:r>
+    </w:p>
+    <w:p>
+      <w:pPr>
+        <w:ind w:firstLine="720"/>
+        <w:jc w:val="both"/>
+        <w:rPr>
+          <w:rFonts w:cs="Arial"/>
+          <w:color w:val="000000"/>
+        </w:rPr>
+      </w:pPr>
+      <w:r>
+        <w:rPr>
+          <w:rFonts w:cs="Arial"/>
+          <w:color w:val="000000"/>
+        </w:rPr>
+        <w:t xml:space="preserve">Dos 195 países existentes no mundo, 166 estão presentes na pesquisa, ou seja, participaram pelo menos em um dos anos da realização </w:t>
+      </w:r>
+      <w:r>
+        <w:rPr>
+          <w:rFonts w:cs="Arial"/>
+          <w:color w:val="000000"/>
+        </w:rPr>
+        <w:t>dela</w:t>
+      </w:r>
+      <w:r>
+        <w:rPr>
+          <w:rFonts w:cs="Arial"/>
+          <w:color w:val="000000"/>
+        </w:rPr>
+        <w:t>. No entanto, a presença ao longo do tempo não foi constante, tendo apenas aproximadamente 29% dos países presentes todos os anos registrados nos dados.</w:t>
+      </w:r>
+    </w:p>
+    <w:p>
+      <w:pPr>
+        <w:spacing w:after="0"/>
+        <w:ind w:hanging="2"/>
+        <w:jc w:val="both"/>
+        <w:rPr>
+          <w:lang w:eastAsia="pt-BR"/>
+        </w:rPr>
+      </w:pPr>
+      <w:r>
+        <w:rPr>
+          <w:rFonts w:cs="Arial"/>
+          <w:noProof/>
+          <w:color w:val="000000"/>
+          <w:bdr w:val="none" w:sz="0" w:space="0" w:color="auto" w:frame="1"/>
+        </w:rPr>
+        <w:drawing>
+          <wp:inline distT="0" distB="0" distL="0" distR="0" wp14:anchorId="3947B11F" wp14:editId="129BD187">
+            <wp:extent cx="5760085" cy="3008630"/>
+            <wp:effectExtent l="19050" t="19050" r="12065" b="20320"/>
+            <wp:docPr id="7" name="Imagem 7" descr="Gráfico&#10;&#10;Descrição gerada automaticamente"/>
+            <wp:cNvGraphicFramePr>
+              <a:graphicFrameLocks xmlns:a="http://schemas.openxmlformats.org/drawingml/2006/main" noChangeAspect="1"/>
+            </wp:cNvGraphicFramePr>
+            <a:graphic xmlns:a="http://schemas.openxmlformats.org/drawingml/2006/main">
+              <a:graphicData uri="http://schemas.openxmlformats.org/drawingml/2006/picture">
+                <pic:pic xmlns:pic="http://schemas.openxmlformats.org/drawingml/2006/picture">
+                  <pic:nvPicPr>
+                    <pic:cNvPr id="7" name="Imagem 7" descr="Gráfico&#10;&#10;Descrição gerada automaticamente"/>
+                    <pic:cNvPicPr>
+                      <a:picLocks noChangeAspect="1" noChangeArrowheads="1"/>
+                    </pic:cNvPicPr>
+                  </pic:nvPicPr>
+                  <pic:blipFill>
+                    <a:blip r:embed="rId21">
+                      <a:grayscl/>
+                      <a:extLst>
+                        <a:ext uri="{28A0092B-C50C-407E-A947-70E740481C1C}">
+                          <a14:useLocalDpi xmlns:a14="http://schemas.microsoft.com/office/drawing/2010/main" val="0"/>
+                        </a:ext>
+                      </a:extLst>
+                    </a:blip>
+                    <a:srcRect/>
+                    <a:stretch>
+                      <a:fillRect/>
+                    </a:stretch>
+                  </pic:blipFill>
+                  <pic:spPr bwMode="auto">
+                    <a:xfrm>
+                      <a:off x="0" y="0"/>
+                      <a:ext cx="5760085" cy="3008630"/>
+                    </a:xfrm>
+                    <a:prstGeom prst="rect">
+                      <a:avLst/>
+                    </a:prstGeom>
+                    <a:ln w="3175" cap="sq">
+                      <a:solidFill>
+                        <a:schemeClr val="bg1">
+                          <a:lumMod val="85000"/>
+                        </a:schemeClr>
+                      </a:solidFill>
+                      <a:prstDash val="solid"/>
+                      <a:miter lim="800000"/>
+                    </a:ln>
+                    <a:effectLst/>
+                  </pic:spPr>
+                </pic:pic>
+              </a:graphicData>
+            </a:graphic>
+          </wp:inline>
+        </w:drawing>
       </w:r>
       <w:r>
         <w:rPr>
           <w:rFonts w:eastAsia="Arial" w:cs="Arial"/>
           <w:sz w:val="20"/>
           <w:szCs w:val="20"/>
-          <w:lang w:val="en-US"/>
-        </w:rPr>
-        <w:t xml:space="preserve"> - world-happiness-report/src/data_preparation/region_cleaning.py</w:t>
-      </w:r>
-    </w:p>
-    <w:p>
-      <w:pPr>
-        <w:spacing w:after="0"/>
-        <w:ind w:hanging="2"/>
-        <w:rPr>
-          <w:rFonts w:eastAsia="Arial" w:cs="Arial"/>
-          <w:szCs w:val="24"/>
-          <w:lang w:val="en-US"/>
-        </w:rPr>
-      </w:pPr>
+        </w:rPr>
+        <w:t xml:space="preserve"> </w:t>
+      </w:r>
+      <w:r>
+        <w:rPr>
+          <w:rFonts w:eastAsia="Arial" w:cs="Arial"/>
+          <w:sz w:val="20"/>
+          <w:szCs w:val="20"/>
+        </w:rPr>
+        <w:t xml:space="preserve">Figura </w:t>
+      </w:r>
+      <w:r>
+        <w:rPr>
+          <w:rFonts w:eastAsia="Arial" w:cs="Arial"/>
+          <w:sz w:val="20"/>
+          <w:szCs w:val="20"/>
+        </w:rPr>
+        <w:t>7</w:t>
+      </w:r>
+      <w:r>
+        <w:rPr>
+          <w:rFonts w:eastAsia="Arial" w:cs="Arial"/>
+          <w:sz w:val="20"/>
+          <w:szCs w:val="20"/>
+        </w:rPr>
+        <w:t xml:space="preserve"> - </w:t>
+      </w:r>
+      <w:r>
+        <w:rPr>
+          <w:rFonts w:cs="Arial"/>
+          <w:color w:val="000000"/>
+          <w:sz w:val="20"/>
+          <w:szCs w:val="20"/>
+        </w:rPr>
+        <w:t>Presença total dos países na pesquisa.</w:t>
+      </w:r>
+    </w:p>
+    <w:p>
+      <w:pPr>
+        <w:jc w:val="both"/>
+        <w:rPr>
+          <w:lang w:eastAsia="pt-BR"/>
+        </w:rPr>
+      </w:pPr>
+    </w:p>
+    <w:p>
+      <w:pPr>
+        <w:jc w:val="both"/>
+        <w:rPr>
+          <w:lang w:eastAsia="pt-BR"/>
+        </w:rPr>
+      </w:pPr>
+      <w:r>
+        <w:rPr>
+          <w:lang w:eastAsia="pt-BR"/>
+        </w:rPr>
+        <w:tab/>
+        <w:t>O gráfico acima destaca a presença de países nas pesquisas realizadas. É notável que a maior parte dos países presentes participaram por mais de 13 anos. Contudo, aproximadamente 30% dos países participaram menos do que isso e tal informação deve ser considerada no momento da construção dos modelos, visto que vieses podem ser gerados por isso.</w:t>
+      </w:r>
+    </w:p>
+    <w:p>
+      <w:pPr>
+        <w:jc w:val="both"/>
+        <w:rPr>
+          <w:noProof/>
+        </w:rPr>
+      </w:pPr>
+      <w:r>
+        <w:rPr>
+          <w:lang w:eastAsia="pt-BR"/>
+        </w:rPr>
+        <w:tab/>
+        <w:t>Uma análise semelhante pode ser realizada para as regiões do mundo e isso acabou por destacar uma informação importante a respeito dos dados: como o número de países é diferente nas regiões do mundo, algumas ficam consideravelmente mais presentes que outras mesmo quando os seus países não possuem individualmente uma presença constante anual nos dados da pesquisa, conforme mostra o gráfico abaixo.</w:t>
+      </w:r>
+      <w:r>
+        <w:rPr>
+          <w:noProof/>
+        </w:rPr>
+        <w:t xml:space="preserve"> </w:t>
+      </w:r>
+    </w:p>
+    <w:p>
+      <w:pPr>
+        <w:jc w:val="both"/>
+        <w:rPr>
+          <w:rFonts w:eastAsia="Arial" w:cs="Arial"/>
+          <w:sz w:val="20"/>
+          <w:szCs w:val="20"/>
+        </w:rPr>
+      </w:pPr>
+      <w:r>
+        <w:rPr>
+          <w:lang w:eastAsia="pt-BR"/>
+        </w:rPr>
+        <w:drawing>
+          <wp:inline distT="0" distB="0" distL="0" distR="0" wp14:anchorId="7F42F725" wp14:editId="5E58FC3D">
+            <wp:extent cx="5760085" cy="2286000"/>
+            <wp:effectExtent l="19050" t="19050" r="12065" b="19050"/>
+            <wp:docPr id="8" name="Imagem 8" descr="Gráfico, Gráfico de barras&#10;&#10;Descrição gerada automaticamente"/>
+            <wp:cNvGraphicFramePr>
+              <a:graphicFrameLocks xmlns:a="http://schemas.openxmlformats.org/drawingml/2006/main" noChangeAspect="1"/>
+            </wp:cNvGraphicFramePr>
+            <a:graphic xmlns:a="http://schemas.openxmlformats.org/drawingml/2006/main">
+              <a:graphicData uri="http://schemas.openxmlformats.org/drawingml/2006/picture">
+                <pic:pic xmlns:pic="http://schemas.openxmlformats.org/drawingml/2006/picture">
+                  <pic:nvPicPr>
+                    <pic:cNvPr id="8" name="Imagem 8" descr="Gráfico, Gráfico de barras&#10;&#10;Descrição gerada automaticamente"/>
+                    <pic:cNvPicPr/>
+                  </pic:nvPicPr>
+                  <pic:blipFill>
+                    <a:blip r:embed="rId22">
+                      <a:grayscl/>
+                    </a:blip>
+                    <a:stretch>
+                      <a:fillRect/>
+                    </a:stretch>
+                  </pic:blipFill>
+                  <pic:spPr>
+                    <a:xfrm>
+                      <a:off x="0" y="0"/>
+                      <a:ext cx="5760085" cy="2286000"/>
+                    </a:xfrm>
+                    <a:prstGeom prst="rect">
+                      <a:avLst/>
+                    </a:prstGeom>
+                    <a:ln w="3175">
+                      <a:solidFill>
+                        <a:schemeClr val="bg1">
+                          <a:lumMod val="85000"/>
+                        </a:schemeClr>
+                      </a:solidFill>
+                    </a:ln>
+                  </pic:spPr>
+                </pic:pic>
+              </a:graphicData>
+            </a:graphic>
+          </wp:inline>
+        </w:drawing>
+      </w:r>
+      <w:r>
+        <w:rPr>
+          <w:lang w:eastAsia="pt-BR"/>
+        </w:rPr>
+        <w:t xml:space="preserve"> </w:t>
+      </w:r>
+      <w:r>
+        <w:rPr>
+          <w:rFonts w:eastAsia="Arial" w:cs="Arial"/>
+          <w:sz w:val="20"/>
+          <w:szCs w:val="20"/>
+        </w:rPr>
+        <w:t xml:space="preserve">Figura </w:t>
+      </w:r>
+      <w:r>
+        <w:rPr>
+          <w:rFonts w:eastAsia="Arial" w:cs="Arial"/>
+          <w:sz w:val="20"/>
+          <w:szCs w:val="20"/>
+        </w:rPr>
+        <w:t>8</w:t>
+      </w:r>
+      <w:r>
+        <w:rPr>
+          <w:rFonts w:eastAsia="Arial" w:cs="Arial"/>
+          <w:sz w:val="20"/>
+          <w:szCs w:val="20"/>
+        </w:rPr>
+        <w:t xml:space="preserve"> </w:t>
+      </w:r>
+      <w:r>
+        <w:rPr>
+          <w:rFonts w:eastAsia="Arial" w:cs="Arial"/>
+          <w:sz w:val="20"/>
+          <w:szCs w:val="20"/>
+        </w:rPr>
+        <w:t>–</w:t>
+      </w:r>
+      <w:r>
+        <w:rPr>
+          <w:rFonts w:eastAsia="Arial" w:cs="Arial"/>
+          <w:sz w:val="20"/>
+          <w:szCs w:val="20"/>
+        </w:rPr>
+        <w:t xml:space="preserve"> </w:t>
+      </w:r>
+      <w:r>
+        <w:rPr>
+          <w:rFonts w:eastAsia="Arial" w:cs="Arial"/>
+          <w:sz w:val="20"/>
+          <w:szCs w:val="20"/>
+        </w:rPr>
+        <w:t>Presença das regiões do mundo na pesquisa. Note que regiões como a América do Norte possuem baixa presença devido a possuírem poucos países.</w:t>
+      </w:r>
+    </w:p>
+    <w:p>
+      <w:pPr>
+        <w:jc w:val="both"/>
+        <w:rPr>
+          <w:lang w:eastAsia="pt-BR"/>
+        </w:rPr>
+      </w:pPr>
+      <w:r>
+        <w:rPr>
+          <w:rFonts w:eastAsia="Arial" w:cs="Arial"/>
+          <w:sz w:val="20"/>
+          <w:szCs w:val="20"/>
+        </w:rPr>
+        <w:tab/>
+      </w:r>
+      <w:r>
+        <w:rPr>
+          <w:lang w:eastAsia="pt-BR"/>
+        </w:rPr>
+        <w:t xml:space="preserve">A discrepância apontada pela figura acima </w:t>
+      </w:r>
+      <w:r>
+        <w:rPr>
+          <w:lang w:eastAsia="pt-BR"/>
+        </w:rPr>
+        <w:t xml:space="preserve">desafia uma das hipóteses secundárias: identificar a região do mundo através da relação entre o </w:t>
+      </w:r>
+      <w:r>
+        <w:rPr>
+          <w:i/>
+          <w:iCs/>
+          <w:lang w:eastAsia="pt-BR"/>
+        </w:rPr>
+        <w:t>score</w:t>
+      </w:r>
+      <w:r>
+        <w:rPr>
+          <w:lang w:eastAsia="pt-BR"/>
+        </w:rPr>
+        <w:t xml:space="preserve"> e os índices utilizados. Há uma chance considerável de regiões com menos presença não serem classificadas corretamente.</w:t>
+      </w:r>
+    </w:p>
+    <w:p>
+      <w:pPr>
+        <w:jc w:val="both"/>
+        <w:rPr>
+          <w:lang w:eastAsia="pt-BR"/>
+        </w:rPr>
+      </w:pPr>
+      <w:r>
+        <w:rPr>
+          <w:lang w:eastAsia="pt-BR"/>
+        </w:rPr>
+        <w:tab/>
+        <w:t>Por ser uma pesquisa realizada anualmente, um outro viés possível nos dados que precisa ser investigado é a presença anual dos países. Quantos países presentes no ano anterior estão ausentes no seguinte</w:t>
+      </w:r>
+      <w:r>
+        <w:rPr>
+          <w:lang w:eastAsia="pt-BR"/>
+        </w:rPr>
+        <w:t xml:space="preserve"> e vice-versa? Isso pode ser observado no gráfico abaixo:</w:t>
+      </w:r>
+    </w:p>
+    <w:p>
+      <w:pPr>
+        <w:jc w:val="both"/>
+        <w:rPr>
+          <w:rFonts w:eastAsia="Arial" w:cs="Arial"/>
+          <w:sz w:val="20"/>
+          <w:szCs w:val="20"/>
+        </w:rPr>
+      </w:pPr>
+      <w:r>
+        <w:rPr>
+          <w:lang w:eastAsia="pt-BR"/>
+        </w:rPr>
+        <w:lastRenderedPageBreak/>
+        <w:drawing>
+          <wp:inline distT="0" distB="0" distL="0" distR="0" wp14:anchorId="1AF7DA98" wp14:editId="55842E9C">
+            <wp:extent cx="5760085" cy="3281045"/>
+            <wp:effectExtent l="19050" t="19050" r="12065" b="14605"/>
+            <wp:docPr id="9" name="Imagem 9" descr="Gráfico, Gráfico de linhas&#10;&#10;Descrição gerada automaticamente"/>
+            <wp:cNvGraphicFramePr>
+              <a:graphicFrameLocks xmlns:a="http://schemas.openxmlformats.org/drawingml/2006/main" noChangeAspect="1"/>
+            </wp:cNvGraphicFramePr>
+            <a:graphic xmlns:a="http://schemas.openxmlformats.org/drawingml/2006/main">
+              <a:graphicData uri="http://schemas.openxmlformats.org/drawingml/2006/picture">
+                <pic:pic xmlns:pic="http://schemas.openxmlformats.org/drawingml/2006/picture">
+                  <pic:nvPicPr>
+                    <pic:cNvPr id="9" name="Imagem 9" descr="Gráfico, Gráfico de linhas&#10;&#10;Descrição gerada automaticamente"/>
+                    <pic:cNvPicPr/>
+                  </pic:nvPicPr>
+                  <pic:blipFill>
+                    <a:blip r:embed="rId23"/>
+                    <a:stretch>
+                      <a:fillRect/>
+                    </a:stretch>
+                  </pic:blipFill>
+                  <pic:spPr>
+                    <a:xfrm>
+                      <a:off x="0" y="0"/>
+                      <a:ext cx="5760085" cy="3281045"/>
+                    </a:xfrm>
+                    <a:prstGeom prst="rect">
+                      <a:avLst/>
+                    </a:prstGeom>
+                    <a:ln w="3175">
+                      <a:solidFill>
+                        <a:schemeClr val="bg1">
+                          <a:lumMod val="85000"/>
+                        </a:schemeClr>
+                      </a:solidFill>
+                    </a:ln>
+                  </pic:spPr>
+                </pic:pic>
+              </a:graphicData>
+            </a:graphic>
+          </wp:inline>
+        </w:drawing>
+      </w:r>
+      <w:r>
+        <w:rPr>
+          <w:rFonts w:eastAsia="Arial" w:cs="Arial"/>
+          <w:sz w:val="20"/>
+          <w:szCs w:val="20"/>
+        </w:rPr>
+        <w:t xml:space="preserve"> </w:t>
+      </w:r>
+      <w:r>
+        <w:rPr>
+          <w:rFonts w:eastAsia="Arial" w:cs="Arial"/>
+          <w:sz w:val="20"/>
+          <w:szCs w:val="20"/>
+        </w:rPr>
+        <w:t xml:space="preserve">Figura </w:t>
+      </w:r>
+      <w:r>
+        <w:rPr>
+          <w:rFonts w:eastAsia="Arial" w:cs="Arial"/>
+          <w:sz w:val="20"/>
+          <w:szCs w:val="20"/>
+        </w:rPr>
+        <w:t>9</w:t>
+      </w:r>
+      <w:r>
+        <w:rPr>
+          <w:rFonts w:eastAsia="Arial" w:cs="Arial"/>
+          <w:sz w:val="20"/>
+          <w:szCs w:val="20"/>
+        </w:rPr>
+        <w:t xml:space="preserve"> </w:t>
+      </w:r>
+      <w:r>
+        <w:rPr>
+          <w:rFonts w:eastAsia="Arial" w:cs="Arial"/>
+          <w:sz w:val="20"/>
+          <w:szCs w:val="20"/>
+        </w:rPr>
+        <w:t>–</w:t>
+      </w:r>
+      <w:r>
+        <w:rPr>
+          <w:rFonts w:eastAsia="Arial" w:cs="Arial"/>
+          <w:sz w:val="20"/>
+          <w:szCs w:val="20"/>
+        </w:rPr>
+        <w:t xml:space="preserve"> </w:t>
+      </w:r>
+      <w:r>
+        <w:rPr>
+          <w:rFonts w:eastAsia="Arial" w:cs="Arial"/>
+          <w:sz w:val="20"/>
+          <w:szCs w:val="20"/>
+        </w:rPr>
+        <w:t>Países adicionados e removidos ao longo do tempo</w:t>
+      </w:r>
+    </w:p>
+    <w:p>
+      <w:pPr>
+        <w:jc w:val="both"/>
+        <w:rPr>
+          <w:lang w:eastAsia="pt-BR"/>
+        </w:rPr>
+      </w:pPr>
+      <w:r>
+        <w:rPr>
+          <w:lang w:eastAsia="pt-BR"/>
+        </w:rPr>
+        <w:tab/>
+        <w:t xml:space="preserve">É notável que, dado que o primeiro ano dos dados é 2005, o ano seguinte foi o com mais países adicionados, mas também com muitos ausentes. Entre 2012 e 2019 o número de países se manteve bastante estável, mas em 2020, possivelmente devido a pandemia, a pesquisa não foi realizada em um número razoável de países, que voltaram a aparecer em 2021. </w:t>
+      </w:r>
+    </w:p>
+    <w:p>
+      <w:pPr>
+        <w:jc w:val="both"/>
+        <w:rPr>
+          <w:rFonts w:cs="Arial"/>
+          <w:b/>
+          <w:bCs/>
+          <w:color w:val="000000"/>
+        </w:rPr>
+      </w:pPr>
+      <w:r>
+        <w:rPr>
+          <w:rFonts w:cs="Arial"/>
+          <w:b/>
+          <w:bCs/>
+          <w:color w:val="000000"/>
+        </w:rPr>
+        <w:t>6.</w:t>
+      </w:r>
+      <w:r>
+        <w:rPr>
+          <w:rFonts w:cs="Arial"/>
+          <w:b/>
+          <w:bCs/>
+          <w:color w:val="000000"/>
+        </w:rPr>
+        <w:t>2</w:t>
+      </w:r>
+      <w:r>
+        <w:rPr>
+          <w:rFonts w:cs="Arial"/>
+          <w:b/>
+          <w:bCs/>
+          <w:color w:val="000000"/>
+        </w:rPr>
+        <w:t xml:space="preserve"> </w:t>
+      </w:r>
+      <w:r>
+        <w:rPr>
+          <w:rFonts w:cs="Arial"/>
+          <w:b/>
+          <w:bCs/>
+          <w:color w:val="000000"/>
+        </w:rPr>
+        <w:t xml:space="preserve">Distribuição do </w:t>
+      </w:r>
+      <w:r>
+        <w:rPr>
+          <w:rFonts w:cs="Arial"/>
+          <w:b/>
+          <w:bCs/>
+          <w:i/>
+          <w:iCs/>
+          <w:color w:val="000000"/>
+        </w:rPr>
+        <w:t>score</w:t>
+      </w:r>
+      <w:r>
+        <w:rPr>
+          <w:rFonts w:cs="Arial"/>
+          <w:b/>
+          <w:bCs/>
+          <w:color w:val="000000"/>
+        </w:rPr>
+        <w:t xml:space="preserve"> de felicidade</w:t>
+      </w:r>
+    </w:p>
+    <w:p>
+      <w:pPr>
+        <w:jc w:val="both"/>
+        <w:rPr>
+          <w:lang w:eastAsia="pt-BR"/>
+        </w:rPr>
+      </w:pPr>
+      <w:r>
+        <w:rPr>
+          <w:lang w:eastAsia="pt-BR"/>
+        </w:rPr>
+        <w:tab/>
+        <w:t>A distribuição do total de registros do score deve ser feita com a pergunta feita aos entrevistados para a sua obtenção: “sendo 1 a pior vida possível e 10 a melhor, onde você está agora?”. A forma da pergunta faz com que resultados entre 1 e 2, assim como 9 e 10</w:t>
+      </w:r>
+      <w:r>
+        <w:rPr>
+          <w:lang w:eastAsia="pt-BR"/>
+        </w:rPr>
+        <w:t>, sejam improváveis, visto que corresponderiam as piores e melhores vidas possíveis respectivamente. O entrevistado é induzido à uma resposta entre 2 e 9, o que pode ser visto no gráfico abaixo.</w:t>
+      </w:r>
+    </w:p>
+    <w:p>
+      <w:pPr>
+        <w:jc w:val="both"/>
+        <w:rPr>
+          <w:rFonts w:eastAsia="Arial" w:cs="Arial"/>
+          <w:sz w:val="20"/>
+          <w:szCs w:val="20"/>
+        </w:rPr>
+      </w:pPr>
+      <w:r>
+        <w:rPr>
+          <w:lang w:eastAsia="pt-BR"/>
+        </w:rPr>
+        <w:lastRenderedPageBreak/>
+        <w:drawing>
+          <wp:inline distT="0" distB="0" distL="0" distR="0" wp14:anchorId="0BD6F72A" wp14:editId="0EEC686A">
+            <wp:extent cx="5760085" cy="2713990"/>
+            <wp:effectExtent l="19050" t="19050" r="12065" b="10160"/>
+            <wp:docPr id="10" name="Imagem 10" descr="Gráfico, Histograma&#10;&#10;Descrição gerada automaticamente"/>
+            <wp:cNvGraphicFramePr>
+              <a:graphicFrameLocks xmlns:a="http://schemas.openxmlformats.org/drawingml/2006/main" noChangeAspect="1"/>
+            </wp:cNvGraphicFramePr>
+            <a:graphic xmlns:a="http://schemas.openxmlformats.org/drawingml/2006/main">
+              <a:graphicData uri="http://schemas.openxmlformats.org/drawingml/2006/picture">
+                <pic:pic xmlns:pic="http://schemas.openxmlformats.org/drawingml/2006/picture">
+                  <pic:nvPicPr>
+                    <pic:cNvPr id="10" name="Imagem 10" descr="Gráfico, Histograma&#10;&#10;Descrição gerada automaticamente"/>
+                    <pic:cNvPicPr/>
+                  </pic:nvPicPr>
+                  <pic:blipFill>
+                    <a:blip r:embed="rId24"/>
+                    <a:stretch>
+                      <a:fillRect/>
+                    </a:stretch>
+                  </pic:blipFill>
+                  <pic:spPr>
+                    <a:xfrm>
+                      <a:off x="0" y="0"/>
+                      <a:ext cx="5760085" cy="2713990"/>
+                    </a:xfrm>
+                    <a:prstGeom prst="rect">
+                      <a:avLst/>
+                    </a:prstGeom>
+                    <a:ln w="3175">
+                      <a:solidFill>
+                        <a:schemeClr val="bg1">
+                          <a:lumMod val="85000"/>
+                        </a:schemeClr>
+                      </a:solidFill>
+                    </a:ln>
+                  </pic:spPr>
+                </pic:pic>
+              </a:graphicData>
+            </a:graphic>
+          </wp:inline>
+        </w:drawing>
+      </w:r>
+      <w:r>
+        <w:rPr>
+          <w:rFonts w:eastAsia="Arial" w:cs="Arial"/>
+          <w:sz w:val="20"/>
+          <w:szCs w:val="20"/>
+        </w:rPr>
+        <w:t xml:space="preserve"> </w:t>
+      </w:r>
+      <w:r>
+        <w:rPr>
+          <w:rFonts w:eastAsia="Arial" w:cs="Arial"/>
+          <w:sz w:val="20"/>
+          <w:szCs w:val="20"/>
+        </w:rPr>
+        <w:t xml:space="preserve">Figura </w:t>
+      </w:r>
+      <w:r>
+        <w:rPr>
+          <w:rFonts w:eastAsia="Arial" w:cs="Arial"/>
+          <w:sz w:val="20"/>
+          <w:szCs w:val="20"/>
+        </w:rPr>
+        <w:t>10</w:t>
+      </w:r>
+      <w:r>
+        <w:rPr>
+          <w:rFonts w:eastAsia="Arial" w:cs="Arial"/>
+          <w:sz w:val="20"/>
+          <w:szCs w:val="20"/>
+        </w:rPr>
+        <w:t xml:space="preserve"> </w:t>
+      </w:r>
+      <w:r>
+        <w:rPr>
+          <w:rFonts w:eastAsia="Arial" w:cs="Arial"/>
+          <w:sz w:val="20"/>
+          <w:szCs w:val="20"/>
+        </w:rPr>
+        <w:t>–</w:t>
+      </w:r>
+      <w:r>
+        <w:rPr>
+          <w:rFonts w:eastAsia="Arial" w:cs="Arial"/>
+          <w:sz w:val="20"/>
+          <w:szCs w:val="20"/>
+        </w:rPr>
+        <w:t xml:space="preserve"> </w:t>
+      </w:r>
+      <w:r>
+        <w:rPr>
+          <w:rFonts w:eastAsia="Arial" w:cs="Arial"/>
+          <w:sz w:val="20"/>
+          <w:szCs w:val="20"/>
+        </w:rPr>
+        <w:t>Distribuição do score no dataset completo</w:t>
+      </w:r>
+    </w:p>
+    <w:p>
+      <w:pPr>
+        <w:jc w:val="both"/>
+        <w:rPr>
+          <w:rFonts w:cs="Arial"/>
+          <w:szCs w:val="24"/>
+          <w:lang w:eastAsia="pt-BR"/>
+        </w:rPr>
+      </w:pPr>
+      <w:r>
+        <w:rPr>
+          <w:rFonts w:eastAsia="Arial" w:cs="Arial"/>
+          <w:sz w:val="20"/>
+          <w:szCs w:val="20"/>
+        </w:rPr>
+        <w:tab/>
+      </w:r>
+      <w:r>
+        <w:rPr>
+          <w:rFonts w:cs="Arial"/>
+          <w:szCs w:val="24"/>
+          <w:lang w:eastAsia="pt-BR"/>
+        </w:rPr>
+        <w:t>Além disso, outra informação relevante é que a média geral dos dados (5.47) não possui uma variação significativa ao longo do tempo.</w:t>
+      </w:r>
+    </w:p>
+    <w:p>
+      <w:pPr>
+        <w:jc w:val="both"/>
+        <w:rPr>
+          <w:rFonts w:eastAsia="Arial" w:cs="Arial"/>
+          <w:sz w:val="20"/>
+          <w:szCs w:val="20"/>
+        </w:rPr>
+      </w:pPr>
+      <w:r>
+        <w:rPr>
+          <w:rFonts w:cs="Arial"/>
+          <w:szCs w:val="24"/>
+          <w:lang w:eastAsia="pt-BR"/>
+        </w:rPr>
+        <w:drawing>
+          <wp:inline distT="0" distB="0" distL="0" distR="0" wp14:anchorId="0F07B04F" wp14:editId="7C664A9E">
+            <wp:extent cx="5760085" cy="2919730"/>
+            <wp:effectExtent l="19050" t="19050" r="12065" b="13970"/>
+            <wp:docPr id="11" name="Imagem 11" descr="Tabela&#10;&#10;Descrição gerada automaticamente com confiança média"/>
+            <wp:cNvGraphicFramePr>
+              <a:graphicFrameLocks xmlns:a="http://schemas.openxmlformats.org/drawingml/2006/main" noChangeAspect="1"/>
+            </wp:cNvGraphicFramePr>
+            <a:graphic xmlns:a="http://schemas.openxmlformats.org/drawingml/2006/main">
+              <a:graphicData uri="http://schemas.openxmlformats.org/drawingml/2006/picture">
+                <pic:pic xmlns:pic="http://schemas.openxmlformats.org/drawingml/2006/picture">
+                  <pic:nvPicPr>
+                    <pic:cNvPr id="11" name="Imagem 11" descr="Tabela&#10;&#10;Descrição gerada automaticamente com confiança média"/>
+                    <pic:cNvPicPr/>
+                  </pic:nvPicPr>
+                  <pic:blipFill>
+                    <a:blip r:embed="rId25"/>
+                    <a:stretch>
+                      <a:fillRect/>
+                    </a:stretch>
+                  </pic:blipFill>
+                  <pic:spPr>
+                    <a:xfrm>
+                      <a:off x="0" y="0"/>
+                      <a:ext cx="5760085" cy="2919730"/>
+                    </a:xfrm>
+                    <a:prstGeom prst="rect">
+                      <a:avLst/>
+                    </a:prstGeom>
+                    <a:ln w="3175">
+                      <a:solidFill>
+                        <a:schemeClr val="bg1">
+                          <a:lumMod val="85000"/>
+                        </a:schemeClr>
+                      </a:solidFill>
+                    </a:ln>
+                  </pic:spPr>
+                </pic:pic>
+              </a:graphicData>
+            </a:graphic>
+          </wp:inline>
+        </w:drawing>
+      </w:r>
+      <w:r>
+        <w:rPr>
+          <w:rFonts w:cs="Arial"/>
+          <w:szCs w:val="24"/>
+          <w:lang w:eastAsia="pt-BR"/>
+        </w:rPr>
+        <w:t xml:space="preserve"> </w:t>
+      </w:r>
+      <w:r>
+        <w:rPr>
+          <w:rFonts w:eastAsia="Arial" w:cs="Arial"/>
+          <w:sz w:val="20"/>
+          <w:szCs w:val="20"/>
+        </w:rPr>
+        <w:t xml:space="preserve">Figura </w:t>
+      </w:r>
+      <w:r>
+        <w:rPr>
+          <w:rFonts w:eastAsia="Arial" w:cs="Arial"/>
+          <w:sz w:val="20"/>
+          <w:szCs w:val="20"/>
+        </w:rPr>
+        <w:t>1</w:t>
+      </w:r>
+      <w:r>
+        <w:rPr>
+          <w:rFonts w:eastAsia="Arial" w:cs="Arial"/>
+          <w:sz w:val="20"/>
+          <w:szCs w:val="20"/>
+        </w:rPr>
+        <w:t>1</w:t>
+      </w:r>
+      <w:r>
+        <w:rPr>
+          <w:rFonts w:eastAsia="Arial" w:cs="Arial"/>
+          <w:sz w:val="20"/>
+          <w:szCs w:val="20"/>
+        </w:rPr>
+        <w:t xml:space="preserve"> </w:t>
+      </w:r>
+      <w:r>
+        <w:rPr>
+          <w:rFonts w:eastAsia="Arial" w:cs="Arial"/>
+          <w:sz w:val="20"/>
+          <w:szCs w:val="20"/>
+        </w:rPr>
+        <w:t>–</w:t>
+      </w:r>
+      <w:r>
+        <w:rPr>
+          <w:rFonts w:eastAsia="Arial" w:cs="Arial"/>
+          <w:sz w:val="20"/>
+          <w:szCs w:val="20"/>
+        </w:rPr>
+        <w:t xml:space="preserve"> </w:t>
+      </w:r>
+      <w:r>
+        <w:rPr>
+          <w:rFonts w:eastAsia="Arial" w:cs="Arial"/>
+          <w:sz w:val="20"/>
+          <w:szCs w:val="20"/>
+        </w:rPr>
+        <w:t>Score ao longo do tempo</w:t>
+      </w:r>
+    </w:p>
+    <w:p>
+      <w:pPr>
+        <w:jc w:val="both"/>
+        <w:rPr>
+          <w:rFonts w:cs="Arial"/>
+          <w:szCs w:val="24"/>
+          <w:lang w:eastAsia="pt-BR"/>
+        </w:rPr>
+      </w:pPr>
+      <w:r>
+        <w:rPr>
+          <w:rFonts w:eastAsia="Arial" w:cs="Arial"/>
+          <w:sz w:val="20"/>
+          <w:szCs w:val="20"/>
+        </w:rPr>
+        <w:tab/>
+      </w:r>
+      <w:r>
+        <w:rPr>
+          <w:rFonts w:cs="Arial"/>
+          <w:szCs w:val="24"/>
+          <w:lang w:eastAsia="pt-BR"/>
+        </w:rPr>
+        <w:t>É necessário destacar o ano de 2020 da figura acima que, ainda que esteja apresentando uma melhora no score de felicidade</w:t>
+      </w:r>
+      <w:r>
+        <w:rPr>
+          <w:rFonts w:cs="Arial"/>
+          <w:szCs w:val="24"/>
+          <w:lang w:eastAsia="pt-BR"/>
+        </w:rPr>
+        <w:t xml:space="preserve"> mesmo em meio a uma pandemia, é preciso lembrar que 2020 teve uma grande queda no número de países presentes na pesquisa, o que certamente distorceu os dados para esse ano.</w:t>
+      </w:r>
+      <w:r>
+        <w:rPr>
+          <w:rFonts w:cs="Arial"/>
+          <w:szCs w:val="24"/>
+          <w:lang w:eastAsia="pt-BR"/>
+        </w:rPr>
+        <w:t xml:space="preserve"> Tal situação prejudica consideravelmente a hipótese de extrair informações do impacto da pandemia no score.</w:t>
+      </w:r>
+    </w:p>
+    <w:p>
+      <w:pPr>
+        <w:jc w:val="both"/>
+        <w:rPr>
+          <w:rFonts w:cs="Arial"/>
+          <w:szCs w:val="24"/>
+          <w:lang w:eastAsia="pt-BR"/>
+        </w:rPr>
+      </w:pPr>
+      <w:r>
+        <w:rPr>
+          <w:rFonts w:cs="Arial"/>
+          <w:szCs w:val="24"/>
+          <w:lang w:eastAsia="pt-BR"/>
+        </w:rPr>
+        <w:lastRenderedPageBreak/>
+        <w:tab/>
+        <w:t xml:space="preserve">No gráfico abaixo podemos ver a média geral do score para cada país e visualizar que existem diferenças consideráveis entre as regiões do mundo para o score. </w:t>
+      </w:r>
+    </w:p>
+    <w:p>
+      <w:pPr>
+        <w:jc w:val="both"/>
+        <w:rPr>
+          <w:rFonts w:eastAsia="Arial" w:cs="Arial"/>
+          <w:sz w:val="20"/>
+          <w:szCs w:val="20"/>
+        </w:rPr>
+      </w:pPr>
+      <w:r>
+        <w:rPr>
+          <w:lang w:eastAsia="pt-BR"/>
+        </w:rPr>
+        <w:drawing>
+          <wp:inline distT="0" distB="0" distL="0" distR="0" wp14:anchorId="760EDF73" wp14:editId="43EB8E1E">
+            <wp:extent cx="5760085" cy="3556635"/>
+            <wp:effectExtent l="19050" t="19050" r="12065" b="24765"/>
+            <wp:docPr id="12" name="Imagem 12" descr="Mapa&#10;&#10;Descrição gerada automaticamente"/>
+            <wp:cNvGraphicFramePr>
+              <a:graphicFrameLocks xmlns:a="http://schemas.openxmlformats.org/drawingml/2006/main" noChangeAspect="1"/>
+            </wp:cNvGraphicFramePr>
+            <a:graphic xmlns:a="http://schemas.openxmlformats.org/drawingml/2006/main">
+              <a:graphicData uri="http://schemas.openxmlformats.org/drawingml/2006/picture">
+                <pic:pic xmlns:pic="http://schemas.openxmlformats.org/drawingml/2006/picture">
+                  <pic:nvPicPr>
+                    <pic:cNvPr id="12" name="Imagem 12" descr="Mapa&#10;&#10;Descrição gerada automaticamente"/>
+                    <pic:cNvPicPr/>
+                  </pic:nvPicPr>
+                  <pic:blipFill>
+                    <a:blip r:embed="rId26"/>
+                    <a:stretch>
+                      <a:fillRect/>
+                    </a:stretch>
+                  </pic:blipFill>
+                  <pic:spPr>
+                    <a:xfrm>
+                      <a:off x="0" y="0"/>
+                      <a:ext cx="5760085" cy="3556635"/>
+                    </a:xfrm>
+                    <a:prstGeom prst="rect">
+                      <a:avLst/>
+                    </a:prstGeom>
+                    <a:ln w="3175">
+                      <a:solidFill>
+                        <a:schemeClr val="bg1">
+                          <a:lumMod val="85000"/>
+                        </a:schemeClr>
+                      </a:solidFill>
+                    </a:ln>
+                  </pic:spPr>
+                </pic:pic>
+              </a:graphicData>
+            </a:graphic>
+          </wp:inline>
+        </w:drawing>
+      </w:r>
+      <w:r>
+        <w:rPr>
+          <w:rFonts w:eastAsia="Arial" w:cs="Arial"/>
+          <w:sz w:val="20"/>
+          <w:szCs w:val="20"/>
+        </w:rPr>
+        <w:t xml:space="preserve"> </w:t>
+      </w:r>
+      <w:r>
+        <w:rPr>
+          <w:rFonts w:eastAsia="Arial" w:cs="Arial"/>
+          <w:sz w:val="20"/>
+          <w:szCs w:val="20"/>
+        </w:rPr>
+        <w:t xml:space="preserve">Figura </w:t>
+      </w:r>
+      <w:r>
+        <w:rPr>
+          <w:rFonts w:eastAsia="Arial" w:cs="Arial"/>
+          <w:sz w:val="20"/>
+          <w:szCs w:val="20"/>
+        </w:rPr>
+        <w:t>1</w:t>
+      </w:r>
+      <w:r>
+        <w:rPr>
+          <w:rFonts w:eastAsia="Arial" w:cs="Arial"/>
+          <w:sz w:val="20"/>
+          <w:szCs w:val="20"/>
+        </w:rPr>
+        <w:t>2</w:t>
+      </w:r>
+      <w:r>
+        <w:rPr>
+          <w:rFonts w:eastAsia="Arial" w:cs="Arial"/>
+          <w:sz w:val="20"/>
+          <w:szCs w:val="20"/>
+        </w:rPr>
+        <w:t xml:space="preserve"> </w:t>
+      </w:r>
+      <w:r>
+        <w:rPr>
+          <w:rFonts w:eastAsia="Arial" w:cs="Arial"/>
+          <w:sz w:val="20"/>
+          <w:szCs w:val="20"/>
+        </w:rPr>
+        <w:t>– Média do score por país.</w:t>
+      </w:r>
+      <w:r>
+        <w:rPr>
+          <w:rFonts w:eastAsia="Arial" w:cs="Arial"/>
+          <w:sz w:val="20"/>
+          <w:szCs w:val="20"/>
+        </w:rPr>
+        <w:t xml:space="preserve"> Para melhorar a visualização não foi utilizada a escala 1-10 devido à indução de respostas menos extremas pelo formato da pergunta realizado.</w:t>
+      </w:r>
+    </w:p>
+    <w:p>
+      <w:pPr>
+        <w:ind w:firstLine="720"/>
+        <w:jc w:val="both"/>
+        <w:rPr>
+          <w:rFonts w:cs="Arial"/>
+          <w:szCs w:val="24"/>
+          <w:lang w:eastAsia="pt-BR"/>
+        </w:rPr>
+      </w:pPr>
+      <w:r>
+        <w:rPr>
+          <w:rFonts w:cs="Arial"/>
+          <w:szCs w:val="24"/>
+          <w:lang w:eastAsia="pt-BR"/>
+        </w:rPr>
+        <w:t xml:space="preserve">As diferenças visíveis entre o </w:t>
+      </w:r>
+      <w:r>
+        <w:rPr>
+          <w:rFonts w:cs="Arial"/>
+          <w:i/>
+          <w:iCs/>
+          <w:szCs w:val="24"/>
+          <w:lang w:eastAsia="pt-BR"/>
+        </w:rPr>
+        <w:t>score</w:t>
+      </w:r>
+      <w:r>
+        <w:rPr>
+          <w:rFonts w:cs="Arial"/>
+          <w:szCs w:val="24"/>
+          <w:lang w:eastAsia="pt-BR"/>
+        </w:rPr>
+        <w:t xml:space="preserve"> das diferentes regiões do mundo mostram</w:t>
+      </w:r>
+      <w:r>
+        <w:rPr>
+          <w:rFonts w:cs="Arial"/>
+          <w:szCs w:val="24"/>
+          <w:lang w:eastAsia="pt-BR"/>
+        </w:rPr>
+        <w:t xml:space="preserve"> que talvez, mesmo com a diferença e dados entre as regiões, </w:t>
+      </w:r>
+      <w:r>
+        <w:rPr>
+          <w:rFonts w:cs="Arial"/>
+          <w:szCs w:val="24"/>
+          <w:lang w:eastAsia="pt-BR"/>
+        </w:rPr>
+        <w:t xml:space="preserve">seja possível classificar a região do mundo </w:t>
+      </w:r>
+      <w:r>
+        <w:rPr>
+          <w:rFonts w:cs="Arial"/>
+          <w:szCs w:val="24"/>
+          <w:lang w:eastAsia="pt-BR"/>
+        </w:rPr>
+        <w:t>e</w:t>
+      </w:r>
+      <w:r>
+        <w:rPr>
+          <w:rFonts w:cs="Arial"/>
+          <w:szCs w:val="24"/>
+          <w:lang w:eastAsia="pt-BR"/>
+        </w:rPr>
+        <w:t xml:space="preserve"> estimar de forma bastante assertiva o score caso a região esteja sendo considerada no modelo de regressão.</w:t>
+      </w:r>
+      <w:r>
+        <w:rPr>
+          <w:rFonts w:cs="Arial"/>
+          <w:szCs w:val="24"/>
+          <w:lang w:eastAsia="pt-BR"/>
+        </w:rPr>
+        <w:t xml:space="preserve"> Podemos destacar ainda mais as diferenças entre as regiões com a figura abaixo.</w:t>
+      </w:r>
+    </w:p>
+    <w:p>
+      <w:pPr>
+        <w:jc w:val="both"/>
+        <w:rPr>
+          <w:rFonts w:cs="Arial"/>
+          <w:szCs w:val="24"/>
+          <w:lang w:eastAsia="pt-BR"/>
+        </w:rPr>
+      </w:pPr>
+      <w:r>
+        <w:rPr>
+          <w:rFonts w:cs="Arial"/>
+          <w:szCs w:val="24"/>
+          <w:lang w:eastAsia="pt-BR"/>
+        </w:rPr>
+        <w:drawing>
+          <wp:inline distT="0" distB="0" distL="0" distR="0" wp14:anchorId="776C3918" wp14:editId="158CD3E8">
+            <wp:extent cx="5760085" cy="2312670"/>
+            <wp:effectExtent l="19050" t="19050" r="12065" b="11430"/>
+            <wp:docPr id="16" name="Imagem 16" descr="Gráfico, Gráfico de caixa estreita&#10;&#10;Descrição gerada automaticamente"/>
+            <wp:cNvGraphicFramePr>
+              <a:graphicFrameLocks xmlns:a="http://schemas.openxmlformats.org/drawingml/2006/main" noChangeAspect="1"/>
+            </wp:cNvGraphicFramePr>
+            <a:graphic xmlns:a="http://schemas.openxmlformats.org/drawingml/2006/main">
+              <a:graphicData uri="http://schemas.openxmlformats.org/drawingml/2006/picture">
+                <pic:pic xmlns:pic="http://schemas.openxmlformats.org/drawingml/2006/picture">
+                  <pic:nvPicPr>
+                    <pic:cNvPr id="16" name="Imagem 16" descr="Gráfico, Gráfico de caixa estreita&#10;&#10;Descrição gerada automaticamente"/>
+                    <pic:cNvPicPr/>
+                  </pic:nvPicPr>
+                  <pic:blipFill>
+                    <a:blip r:embed="rId27"/>
+                    <a:stretch>
+                      <a:fillRect/>
+                    </a:stretch>
+                  </pic:blipFill>
+                  <pic:spPr>
+                    <a:xfrm>
+                      <a:off x="0" y="0"/>
+                      <a:ext cx="5760085" cy="2312670"/>
+                    </a:xfrm>
+                    <a:prstGeom prst="rect">
+                      <a:avLst/>
+                    </a:prstGeom>
+                    <a:ln w="3175">
+                      <a:solidFill>
+                        <a:schemeClr val="bg1">
+                          <a:lumMod val="85000"/>
+                        </a:schemeClr>
+                      </a:solidFill>
+                    </a:ln>
+                  </pic:spPr>
+                </pic:pic>
+              </a:graphicData>
+            </a:graphic>
+          </wp:inline>
+        </w:drawing>
+      </w:r>
+      <w:r>
+        <w:rPr>
+          <w:rFonts w:eastAsia="Arial" w:cs="Arial"/>
+          <w:sz w:val="20"/>
+          <w:szCs w:val="20"/>
+        </w:rPr>
+        <w:t xml:space="preserve"> </w:t>
+      </w:r>
+      <w:r>
+        <w:rPr>
+          <w:rFonts w:eastAsia="Arial" w:cs="Arial"/>
+          <w:sz w:val="20"/>
+          <w:szCs w:val="20"/>
+        </w:rPr>
+        <w:t xml:space="preserve">Figura </w:t>
+      </w:r>
+      <w:r>
+        <w:rPr>
+          <w:rFonts w:eastAsia="Arial" w:cs="Arial"/>
+          <w:sz w:val="20"/>
+          <w:szCs w:val="20"/>
+        </w:rPr>
+        <w:t>1</w:t>
+      </w:r>
+      <w:r>
+        <w:rPr>
+          <w:rFonts w:eastAsia="Arial" w:cs="Arial"/>
+          <w:sz w:val="20"/>
+          <w:szCs w:val="20"/>
+        </w:rPr>
+        <w:t>3</w:t>
+      </w:r>
+      <w:r>
+        <w:rPr>
+          <w:rFonts w:eastAsia="Arial" w:cs="Arial"/>
+          <w:sz w:val="20"/>
+          <w:szCs w:val="20"/>
+        </w:rPr>
+        <w:t xml:space="preserve"> </w:t>
+      </w:r>
+      <w:r>
+        <w:rPr>
+          <w:rFonts w:eastAsia="Arial" w:cs="Arial"/>
+          <w:sz w:val="20"/>
+          <w:szCs w:val="20"/>
+        </w:rPr>
+        <w:t xml:space="preserve">– </w:t>
+      </w:r>
+      <w:r>
+        <w:rPr>
+          <w:rFonts w:eastAsia="Arial" w:cs="Arial"/>
+          <w:sz w:val="20"/>
+          <w:szCs w:val="20"/>
+        </w:rPr>
+        <w:t>Gráfico de caixas do score separado por região do mundo.</w:t>
+      </w:r>
+    </w:p>
+    <w:p>
+      <w:pPr>
+        <w:jc w:val="both"/>
+        <w:rPr>
+          <w:rFonts w:cs="Arial"/>
+          <w:b/>
+          <w:bCs/>
+          <w:color w:val="000000"/>
+        </w:rPr>
+      </w:pPr>
+      <w:r>
+        <w:rPr>
+          <w:rFonts w:cs="Arial"/>
+          <w:b/>
+          <w:bCs/>
+          <w:color w:val="000000"/>
+        </w:rPr>
+        <w:lastRenderedPageBreak/>
+        <w:t>6.</w:t>
+      </w:r>
+      <w:r>
+        <w:rPr>
+          <w:rFonts w:cs="Arial"/>
+          <w:b/>
+          <w:bCs/>
+          <w:color w:val="000000"/>
+        </w:rPr>
+        <w:t>3</w:t>
+      </w:r>
+      <w:r>
+        <w:rPr>
+          <w:rFonts w:cs="Arial"/>
+          <w:b/>
+          <w:bCs/>
+          <w:color w:val="000000"/>
+        </w:rPr>
+        <w:t xml:space="preserve"> </w:t>
+      </w:r>
+      <w:r>
+        <w:rPr>
+          <w:rFonts w:cs="Arial"/>
+          <w:b/>
+          <w:bCs/>
+          <w:color w:val="000000"/>
+        </w:rPr>
+        <w:t>Relações entre as métricas</w:t>
+      </w:r>
+    </w:p>
+    <w:p>
+      <w:pPr>
+        <w:jc w:val="both"/>
+        <w:rPr>
+          <w:rFonts w:cs="Arial"/>
+          <w:b/>
+          <w:bCs/>
+          <w:color w:val="000000"/>
+        </w:rPr>
+      </w:pPr>
+      <w:r>
+        <w:rPr>
+          <w:rFonts w:cs="Arial"/>
+          <w:b/>
+          <w:bCs/>
+          <w:color w:val="000000"/>
+        </w:rPr>
+        <w:drawing>
+          <wp:inline distT="0" distB="0" distL="0" distR="0" wp14:anchorId="440CB1F7" wp14:editId="76DF18B1">
+            <wp:extent cx="5760085" cy="3223260"/>
+            <wp:effectExtent l="19050" t="19050" r="12065" b="15240"/>
+            <wp:docPr id="17" name="Imagem 17" descr="Gráfico&#10;&#10;Descrição gerada automaticamente com confiança média"/>
+            <wp:cNvGraphicFramePr>
+              <a:graphicFrameLocks xmlns:a="http://schemas.openxmlformats.org/drawingml/2006/main" noChangeAspect="1"/>
+            </wp:cNvGraphicFramePr>
+            <a:graphic xmlns:a="http://schemas.openxmlformats.org/drawingml/2006/main">
+              <a:graphicData uri="http://schemas.openxmlformats.org/drawingml/2006/picture">
+                <pic:pic xmlns:pic="http://schemas.openxmlformats.org/drawingml/2006/picture">
+                  <pic:nvPicPr>
+                    <pic:cNvPr id="17" name="Imagem 17" descr="Gráfico&#10;&#10;Descrição gerada automaticamente com confiança média"/>
+                    <pic:cNvPicPr/>
+                  </pic:nvPicPr>
+                  <pic:blipFill>
+                    <a:blip r:embed="rId28"/>
+                    <a:stretch>
+                      <a:fillRect/>
+                    </a:stretch>
+                  </pic:blipFill>
+                  <pic:spPr>
+                    <a:xfrm>
+                      <a:off x="0" y="0"/>
+                      <a:ext cx="5760085" cy="3223260"/>
+                    </a:xfrm>
+                    <a:prstGeom prst="rect">
+                      <a:avLst/>
+                    </a:prstGeom>
+                    <a:ln w="3175">
+                      <a:solidFill>
+                        <a:schemeClr val="bg1">
+                          <a:lumMod val="85000"/>
+                        </a:schemeClr>
+                      </a:solidFill>
+                    </a:ln>
+                  </pic:spPr>
+                </pic:pic>
+              </a:graphicData>
+            </a:graphic>
+          </wp:inline>
+        </w:drawing>
+      </w:r>
+    </w:p>
+    <w:p>
+      <w:pPr>
+        <w:jc w:val="both"/>
+        <w:rPr>
+          <w:rFonts w:eastAsia="Arial" w:cs="Arial"/>
+          <w:sz w:val="20"/>
+          <w:szCs w:val="20"/>
+        </w:rPr>
+      </w:pPr>
+      <w:r>
+        <w:rPr>
+          <w:rFonts w:eastAsia="Arial" w:cs="Arial"/>
+          <w:sz w:val="20"/>
+          <w:szCs w:val="20"/>
+        </w:rPr>
+        <w:drawing>
+          <wp:inline distT="0" distB="0" distL="0" distR="0" wp14:anchorId="48BE1D6A" wp14:editId="0BC71314">
+            <wp:extent cx="5760085" cy="3249295"/>
+            <wp:effectExtent l="19050" t="19050" r="12065" b="27305"/>
+            <wp:docPr id="14" name="Imagem 14" descr="Interface gráfica do usuário&#10;&#10;Descrição gerada automaticamente com confiança baixa"/>
+            <wp:cNvGraphicFramePr>
+              <a:graphicFrameLocks xmlns:a="http://schemas.openxmlformats.org/drawingml/2006/main" noChangeAspect="1"/>
+            </wp:cNvGraphicFramePr>
+            <a:graphic xmlns:a="http://schemas.openxmlformats.org/drawingml/2006/main">
+              <a:graphicData uri="http://schemas.openxmlformats.org/drawingml/2006/picture">
+                <pic:pic xmlns:pic="http://schemas.openxmlformats.org/drawingml/2006/picture">
+                  <pic:nvPicPr>
+                    <pic:cNvPr id="14" name="Imagem 14" descr="Interface gráfica do usuário&#10;&#10;Descrição gerada automaticamente com confiança baixa"/>
+                    <pic:cNvPicPr/>
+                  </pic:nvPicPr>
+                  <pic:blipFill>
+                    <a:blip r:embed="rId29"/>
+                    <a:stretch>
+                      <a:fillRect/>
+                    </a:stretch>
+                  </pic:blipFill>
+                  <pic:spPr>
+                    <a:xfrm>
+                      <a:off x="0" y="0"/>
+                      <a:ext cx="5760085" cy="3249295"/>
+                    </a:xfrm>
+                    <a:prstGeom prst="rect">
+                      <a:avLst/>
+                    </a:prstGeom>
+                    <a:ln w="3175">
+                      <a:solidFill>
+                        <a:schemeClr val="bg1">
+                          <a:lumMod val="85000"/>
+                        </a:schemeClr>
+                      </a:solidFill>
+                    </a:ln>
+                  </pic:spPr>
+                </pic:pic>
+              </a:graphicData>
+            </a:graphic>
+          </wp:inline>
+        </w:drawing>
+      </w:r>
+    </w:p>
+    <w:p>
+      <w:pPr>
+        <w:jc w:val="both"/>
+        <w:rPr>
+          <w:rFonts w:eastAsia="Arial" w:cs="Arial"/>
+          <w:sz w:val="20"/>
+          <w:szCs w:val="20"/>
+        </w:rPr>
+      </w:pPr>
+      <w:r>
+        <w:rPr>
+          <w:rFonts w:eastAsia="Arial" w:cs="Arial"/>
+          <w:sz w:val="20"/>
+          <w:szCs w:val="20"/>
+        </w:rPr>
+        <w:lastRenderedPageBreak/>
+        <w:drawing>
+          <wp:inline distT="0" distB="0" distL="0" distR="0" wp14:anchorId="5E95C9C2" wp14:editId="0A0DC972">
+            <wp:extent cx="5760085" cy="3927475"/>
+            <wp:effectExtent l="19050" t="19050" r="12065" b="15875"/>
+            <wp:docPr id="15" name="Imagem 15" descr="Gráfico, Gráfico de mapa de árvore&#10;&#10;Descrição gerada automaticamente"/>
+            <wp:cNvGraphicFramePr>
+              <a:graphicFrameLocks xmlns:a="http://schemas.openxmlformats.org/drawingml/2006/main" noChangeAspect="1"/>
+            </wp:cNvGraphicFramePr>
+            <a:graphic xmlns:a="http://schemas.openxmlformats.org/drawingml/2006/main">
+              <a:graphicData uri="http://schemas.openxmlformats.org/drawingml/2006/picture">
+                <pic:pic xmlns:pic="http://schemas.openxmlformats.org/drawingml/2006/picture">
+                  <pic:nvPicPr>
+                    <pic:cNvPr id="15" name="Imagem 15" descr="Gráfico, Gráfico de mapa de árvore&#10;&#10;Descrição gerada automaticamente"/>
+                    <pic:cNvPicPr/>
+                  </pic:nvPicPr>
+                  <pic:blipFill>
+                    <a:blip r:embed="rId30"/>
+                    <a:stretch>
+                      <a:fillRect/>
+                    </a:stretch>
+                  </pic:blipFill>
+                  <pic:spPr>
+                    <a:xfrm>
+                      <a:off x="0" y="0"/>
+                      <a:ext cx="5760085" cy="3927475"/>
+                    </a:xfrm>
+                    <a:prstGeom prst="rect">
+                      <a:avLst/>
+                    </a:prstGeom>
+                    <a:ln w="3175">
+                      <a:solidFill>
+                        <a:schemeClr val="bg1">
+                          <a:lumMod val="85000"/>
+                        </a:schemeClr>
+                      </a:solidFill>
+                    </a:ln>
+                  </pic:spPr>
+                </pic:pic>
+              </a:graphicData>
+            </a:graphic>
+          </wp:inline>
+        </w:drawing>
+      </w:r>
     </w:p>
     <w:p>
       <w:pPr>
@@ -8161,34 +9589,260 @@
           <w:lang w:eastAsia="pt-BR"/>
         </w:rPr>
       </w:pPr>
-      <w:bookmarkStart w:id="6" w:name="_Toc105261018"/>
+      <w:bookmarkStart w:id="8" w:name="_Toc80352488"/>
+      <w:bookmarkStart w:id="9" w:name="_Toc105261019"/>
       <w:r>
         <w:rPr>
           <w:lang w:eastAsia="pt-BR"/>
         </w:rPr>
-        <w:t>6.</w:t>
-      </w:r>
-      <w:r>
+        <w:t>7. Preparação dos Dados para os Modelos de Aprendizado de Máquina</w:t>
+      </w:r>
+      <w:bookmarkEnd w:id="8"/>
+      <w:bookmarkEnd w:id="9"/>
+    </w:p>
+    <w:p>
+      <w:pPr>
+        <w:jc w:val="both"/>
+        <w:rPr>
+          <w:rFonts w:cs="Arial"/>
+          <w:b/>
+          <w:bCs/>
+          <w:color w:val="000000"/>
+        </w:rPr>
+      </w:pPr>
+      <w:r>
+        <w:rPr>
+          <w:rFonts w:cs="Arial"/>
+          <w:b/>
+          <w:bCs/>
+          <w:color w:val="000000"/>
+        </w:rPr>
+        <w:t>7</w:t>
+      </w:r>
+      <w:r>
+        <w:rPr>
+          <w:rFonts w:cs="Arial"/>
+          <w:b/>
+          <w:bCs/>
+          <w:color w:val="000000"/>
+        </w:rPr>
+        <w:t>.</w:t>
+      </w:r>
+      <w:r>
+        <w:rPr>
+          <w:rFonts w:cs="Arial"/>
+          <w:b/>
+          <w:bCs/>
+          <w:color w:val="000000"/>
+        </w:rPr>
+        <w:t>1</w:t>
+      </w:r>
+      <w:r>
+        <w:rPr>
+          <w:rFonts w:cs="Arial"/>
+          <w:b/>
+          <w:bCs/>
+          <w:color w:val="000000"/>
+        </w:rPr>
+        <w:t xml:space="preserve"> </w:t>
+      </w:r>
+      <w:r>
+        <w:rPr>
+          <w:rFonts w:cs="Arial"/>
+          <w:b/>
+          <w:bCs/>
+          <w:color w:val="000000"/>
+        </w:rPr>
+        <w:t>Feature engineering</w:t>
+      </w:r>
+    </w:p>
+    <w:p>
+      <w:pPr>
+        <w:jc w:val="both"/>
+        <w:rPr>
+          <w:rFonts w:cs="Arial"/>
+          <w:b/>
+          <w:bCs/>
+          <w:color w:val="000000"/>
+        </w:rPr>
+      </w:pPr>
+      <w:r>
+        <w:rPr>
+          <w:rFonts w:cs="Arial"/>
+          <w:b/>
+          <w:bCs/>
+          <w:color w:val="000000"/>
+        </w:rPr>
+        <w:t>7.</w:t>
+      </w:r>
+      <w:r>
+        <w:rPr>
+          <w:rFonts w:cs="Arial"/>
+          <w:b/>
+          <w:bCs/>
+          <w:color w:val="000000"/>
+        </w:rPr>
+        <w:t>2</w:t>
+      </w:r>
+      <w:r>
+        <w:rPr>
+          <w:rFonts w:cs="Arial"/>
+          <w:b/>
+          <w:bCs/>
+          <w:color w:val="000000"/>
+        </w:rPr>
+        <w:t xml:space="preserve"> </w:t>
+      </w:r>
+      <w:r>
+        <w:rPr>
+          <w:rFonts w:cs="Arial"/>
+          <w:b/>
+          <w:bCs/>
+          <w:color w:val="000000"/>
+        </w:rPr>
+        <w:t>Modelos lineares</w:t>
+      </w:r>
+    </w:p>
+    <w:p>
+      <w:pPr>
+        <w:jc w:val="both"/>
+        <w:rPr>
+          <w:rFonts w:cs="Arial"/>
+          <w:b/>
+          <w:bCs/>
+          <w:color w:val="000000"/>
+        </w:rPr>
+      </w:pPr>
+      <w:r>
+        <w:rPr>
+          <w:rFonts w:cs="Arial"/>
+          <w:b/>
+          <w:bCs/>
+          <w:color w:val="000000"/>
+        </w:rPr>
+        <w:t>7.</w:t>
+      </w:r>
+      <w:r>
+        <w:rPr>
+          <w:rFonts w:cs="Arial"/>
+          <w:b/>
+          <w:bCs/>
+          <w:color w:val="000000"/>
+        </w:rPr>
+        <w:t>3</w:t>
+      </w:r>
+      <w:r>
+        <w:rPr>
+          <w:rFonts w:cs="Arial"/>
+          <w:b/>
+          <w:bCs/>
+          <w:color w:val="000000"/>
+        </w:rPr>
+        <w:t xml:space="preserve"> Modelos </w:t>
+      </w:r>
+      <w:r>
+        <w:rPr>
+          <w:rFonts w:cs="Arial"/>
+          <w:b/>
+          <w:bCs/>
+          <w:color w:val="000000"/>
+        </w:rPr>
+        <w:t>não-lineares</w:t>
+      </w:r>
+    </w:p>
+    <w:p>
+      <w:pPr>
+        <w:jc w:val="both"/>
+        <w:rPr>
+          <w:rFonts w:cs="Arial"/>
+          <w:b/>
+          <w:bCs/>
+          <w:color w:val="000000"/>
+        </w:rPr>
+      </w:pPr>
+      <w:r>
+        <w:rPr>
+          <w:rFonts w:cs="Arial"/>
+          <w:b/>
+          <w:bCs/>
+          <w:color w:val="000000"/>
+        </w:rPr>
+        <w:t>7.</w:t>
+      </w:r>
+      <w:r>
+        <w:rPr>
+          <w:rFonts w:cs="Arial"/>
+          <w:b/>
+          <w:bCs/>
+          <w:color w:val="000000"/>
+        </w:rPr>
+        <w:t>4 Implementação da validação cruzada</w:t>
+      </w:r>
+    </w:p>
+    <w:p>
+      <w:pPr>
+        <w:jc w:val="both"/>
+        <w:rPr>
+          <w:rFonts w:cs="Arial"/>
+          <w:b/>
+          <w:bCs/>
+          <w:color w:val="000000"/>
+        </w:rPr>
+      </w:pPr>
+      <w:r>
+        <w:rPr>
+          <w:rFonts w:cs="Arial"/>
+          <w:b/>
+          <w:bCs/>
+          <w:color w:val="000000"/>
+        </w:rPr>
+        <w:t>7.</w:t>
+      </w:r>
+      <w:r>
+        <w:rPr>
+          <w:rFonts w:cs="Arial"/>
+          <w:b/>
+          <w:bCs/>
+          <w:color w:val="000000"/>
+        </w:rPr>
+        <w:t>5</w:t>
+      </w:r>
+      <w:r>
+        <w:rPr>
+          <w:rFonts w:cs="Arial"/>
+          <w:b/>
+          <w:bCs/>
+          <w:color w:val="000000"/>
+        </w:rPr>
+        <w:t xml:space="preserve"> </w:t>
+      </w:r>
+      <w:r>
+        <w:rPr>
+          <w:rFonts w:cs="Arial"/>
+          <w:b/>
+          <w:bCs/>
+          <w:color w:val="000000"/>
+        </w:rPr>
+        <w:t>Validando a importância da região</w:t>
+      </w:r>
+    </w:p>
+    <w:p>
+      <w:pPr>
+        <w:jc w:val="both"/>
+        <w:rPr>
+          <w:rFonts w:cs="Arial"/>
+          <w:b/>
+          <w:bCs/>
+          <w:color w:val="000000"/>
+        </w:rPr>
+      </w:pPr>
+    </w:p>
+    <w:p>
+      <w:pPr>
         <w:rPr>
           <w:lang w:eastAsia="pt-BR"/>
         </w:rPr>
-        <w:t xml:space="preserve"> </w:t>
-      </w:r>
-      <w:bookmarkStart w:id="7" w:name="_Toc80352487"/>
-      <w:r>
-        <w:rPr>
-          <w:lang w:eastAsia="pt-BR"/>
-        </w:rPr>
-        <w:t>Análise e Exploração dos Dados</w:t>
-      </w:r>
-      <w:bookmarkEnd w:id="6"/>
-      <w:bookmarkEnd w:id="7"/>
-      <w:r>
-        <w:rPr>
-          <w:lang w:eastAsia="pt-BR"/>
-        </w:rPr>
-        <w:t xml:space="preserve"> </w:t>
-      </w:r>
+      </w:pPr>
     </w:p>
     <w:p>
       <w:pPr>
@@ -8207,7 +9861,7 @@
           <w:szCs w:val="24"/>
           <w:lang w:eastAsia="pt-BR"/>
         </w:rPr>
-        <w:t>Nessa etapa você começará a explorar seus dados de uma forma mais analítica, tentando elaborar</w:t>
+        <w:t>Nesta etapa você deve descrever os tratamentos realizados especificamente para os modelos de Aprendizado de Máquina escolhido</w:t>
       </w:r>
       <w:r>
         <w:rPr>
@@ -8215,7 +9869,7 @@
           <w:szCs w:val="24"/>
           <w:lang w:eastAsia="pt-BR"/>
         </w:rPr>
-        <w:t xml:space="preserve"> </w:t>
+        <w:t>s</w:t>
       </w:r>
       <w:r>
         <w:rPr>
@@ -8223,273 +9877,8 @@
           <w:szCs w:val="24"/>
           <w:lang w:eastAsia="pt-BR"/>
         </w:rPr>
-        <w:t>ideias, levantar hipóteses e começando a identificar padrões em seus dados. Talvez você sinta a</w:t>
-      </w:r>
-      <w:r>
-        <w:rPr>
-          <w:rFonts w:cs="Arial"/>
-          <w:szCs w:val="24"/>
-          <w:lang w:eastAsia="pt-BR"/>
-        </w:rPr>
-        <w:t xml:space="preserve"> </w:t>
-      </w:r>
-      <w:r>
-        <w:rPr>
-          <w:rFonts w:cs="Arial"/>
-          <w:szCs w:val="24"/>
-          <w:lang w:eastAsia="pt-BR"/>
-        </w:rPr>
-        <w:t>necessidade de voltar em passos anteriores, obter mais dados e tratá-los para conseguir responder</w:t>
-      </w:r>
-      <w:r>
-        <w:rPr>
-          <w:rFonts w:cs="Arial"/>
-          <w:szCs w:val="24"/>
-          <w:lang w:eastAsia="pt-BR"/>
-        </w:rPr>
-        <w:t xml:space="preserve"> </w:t>
-      </w:r>
-      <w:r>
-        <w:rPr>
-          <w:rFonts w:cs="Arial"/>
-          <w:szCs w:val="24"/>
-          <w:lang w:eastAsia="pt-BR"/>
-        </w:rPr>
-        <w:t>ao problema proposto. Use e abuse de ferramentas estatísticas consistentes como testes de</w:t>
-      </w:r>
-      <w:r>
-        <w:rPr>
-          <w:rFonts w:cs="Arial"/>
-          <w:szCs w:val="24"/>
-          <w:lang w:eastAsia="pt-BR"/>
-        </w:rPr>
-        <w:t xml:space="preserve"> </w:t>
-      </w:r>
-      <w:r>
-        <w:rPr>
-          <w:rFonts w:cs="Arial"/>
-          <w:szCs w:val="24"/>
-          <w:lang w:eastAsia="pt-BR"/>
-        </w:rPr>
-        <w:t>hipóteses, intervalos de confiança. Plote gráficos que te ajudem a obter insights interessantes: desde</w:t>
-      </w:r>
-      <w:r>
-        <w:rPr>
-          <w:rFonts w:cs="Arial"/>
-          <w:szCs w:val="24"/>
-          <w:lang w:eastAsia="pt-BR"/>
-        </w:rPr>
-        <w:t xml:space="preserve"> </w:t>
-      </w:r>
-      <w:r>
-        <w:rPr>
-          <w:rFonts w:cs="Arial"/>
-          <w:szCs w:val="24"/>
-          <w:lang w:eastAsia="pt-BR"/>
-        </w:rPr>
-        <w:t xml:space="preserve">os mais simples até gráficos mais sofisticados como </w:t>
-      </w:r>
-      <w:proofErr w:type="spellStart"/>
-      <w:r>
-        <w:rPr>
-          <w:rFonts w:cs="Arial"/>
-          <w:szCs w:val="24"/>
-          <w:lang w:eastAsia="pt-BR"/>
-        </w:rPr>
-        <w:t>boxplots</w:t>
-      </w:r>
-      <w:proofErr w:type="spellEnd"/>
-      <w:r>
-        <w:rPr>
-          <w:rFonts w:cs="Arial"/>
-          <w:szCs w:val="24"/>
-          <w:lang w:eastAsia="pt-BR"/>
-        </w:rPr>
-        <w:t xml:space="preserve">, mapas de </w:t>
-      </w:r>
-      <w:proofErr w:type="gramStart"/>
-      <w:r>
-        <w:rPr>
-          <w:rFonts w:cs="Arial"/>
-          <w:szCs w:val="24"/>
-          <w:lang w:eastAsia="pt-BR"/>
-        </w:rPr>
-        <w:t>calor, etc.</w:t>
-      </w:r>
-      <w:proofErr w:type="gramEnd"/>
-      <w:r>
-        <w:rPr>
-          <w:rFonts w:cs="Arial"/>
-          <w:szCs w:val="24"/>
-          <w:lang w:eastAsia="pt-BR"/>
-        </w:rPr>
-        <w:t xml:space="preserve"> Aqui o uso do</w:t>
-      </w:r>
-      <w:r>
-        <w:rPr>
-          <w:rFonts w:cs="Arial"/>
-          <w:szCs w:val="24"/>
-          <w:lang w:eastAsia="pt-BR"/>
-        </w:rPr>
-        <w:t xml:space="preserve"> </w:t>
-      </w:r>
-      <w:r>
-        <w:rPr>
-          <w:rFonts w:cs="Arial"/>
-          <w:szCs w:val="24"/>
-          <w:lang w:eastAsia="pt-BR"/>
-        </w:rPr>
-        <w:t>Python e/ou R e suas poderosas bibliotecas gráficas (</w:t>
-      </w:r>
-      <w:proofErr w:type="spellStart"/>
-      <w:r>
-        <w:rPr>
-          <w:rFonts w:cs="Arial"/>
-          <w:szCs w:val="24"/>
-          <w:lang w:eastAsia="pt-BR"/>
-        </w:rPr>
-        <w:t>Matplotlib</w:t>
-      </w:r>
-      <w:proofErr w:type="spellEnd"/>
-      <w:r>
-        <w:rPr>
-          <w:rFonts w:cs="Arial"/>
-          <w:szCs w:val="24"/>
-          <w:lang w:eastAsia="pt-BR"/>
-        </w:rPr>
-        <w:t xml:space="preserve">, </w:t>
-      </w:r>
-      <w:proofErr w:type="spellStart"/>
-      <w:r>
-        <w:rPr>
-          <w:rFonts w:cs="Arial"/>
-          <w:szCs w:val="24"/>
-          <w:lang w:eastAsia="pt-BR"/>
-        </w:rPr>
-        <w:t>Seaborn</w:t>
-      </w:r>
-      <w:proofErr w:type="spellEnd"/>
-      <w:r>
-        <w:rPr>
-          <w:rFonts w:cs="Arial"/>
-          <w:szCs w:val="24"/>
-          <w:lang w:eastAsia="pt-BR"/>
-        </w:rPr>
-        <w:t xml:space="preserve">, </w:t>
-      </w:r>
-      <w:proofErr w:type="gramStart"/>
-      <w:r>
-        <w:rPr>
-          <w:rFonts w:cs="Arial"/>
-          <w:szCs w:val="24"/>
-          <w:lang w:eastAsia="pt-BR"/>
-        </w:rPr>
-        <w:t xml:space="preserve">ggPlot2, </w:t>
-      </w:r>
-      <w:proofErr w:type="spellStart"/>
-      <w:r>
-        <w:rPr>
-          <w:rFonts w:cs="Arial"/>
-          <w:szCs w:val="24"/>
-          <w:lang w:eastAsia="pt-BR"/>
-        </w:rPr>
-        <w:t>etc</w:t>
-      </w:r>
-      <w:proofErr w:type="spellEnd"/>
-      <w:proofErr w:type="gramEnd"/>
-      <w:r>
-        <w:rPr>
-          <w:rFonts w:cs="Arial"/>
-          <w:szCs w:val="24"/>
-          <w:lang w:eastAsia="pt-BR"/>
-        </w:rPr>
-        <w:t>).</w:t>
-      </w:r>
-      <w:r>
-        <w:rPr>
-          <w:rFonts w:cs="Arial"/>
-          <w:szCs w:val="24"/>
-          <w:lang w:eastAsia="pt-BR"/>
-        </w:rPr>
-        <w:t xml:space="preserve"> </w:t>
-      </w:r>
-      <w:r>
-        <w:rPr>
-          <w:rFonts w:cs="Arial"/>
-          <w:iCs/>
-          <w:szCs w:val="24"/>
-        </w:rPr>
-        <w:t>A</w:t>
-      </w:r>
-      <w:r>
-        <w:rPr>
-          <w:rFonts w:cs="Arial"/>
-          <w:szCs w:val="24"/>
-        </w:rPr>
-        <w:t>presente trechos de código com as devidas justificativas.</w:t>
-      </w:r>
-    </w:p>
-    <w:p>
-      <w:pPr>
-        <w:rPr>
-          <w:lang w:eastAsia="pt-BR"/>
-        </w:rPr>
-      </w:pPr>
-    </w:p>
-    <w:p>
-      <w:pPr>
-        <w:pStyle w:val="Ttulo1"/>
-        <w:rPr>
-          <w:lang w:eastAsia="pt-BR"/>
-        </w:rPr>
-      </w:pPr>
-      <w:bookmarkStart w:id="8" w:name="_Toc80352488"/>
-      <w:bookmarkStart w:id="9" w:name="_Toc105261019"/>
-      <w:r>
-        <w:rPr>
-          <w:lang w:eastAsia="pt-BR"/>
-        </w:rPr>
-        <w:t>7. Preparação dos Dados para os Modelos de Aprendizado de Máquina</w:t>
-      </w:r>
-      <w:bookmarkEnd w:id="8"/>
-      <w:bookmarkEnd w:id="9"/>
-    </w:p>
-    <w:p>
-      <w:pPr>
-        <w:suppressAutoHyphens/>
-        <w:spacing w:after="0" w:line="360" w:lineRule="auto"/>
-        <w:jc w:val="both"/>
-        <w:rPr>
-          <w:rFonts w:cs="Arial"/>
-          <w:szCs w:val="24"/>
-          <w:lang w:eastAsia="pt-BR"/>
-        </w:rPr>
-      </w:pPr>
-      <w:r>
-        <w:rPr>
-          <w:rFonts w:cs="Arial"/>
-          <w:szCs w:val="24"/>
-          <w:lang w:eastAsia="pt-BR"/>
-        </w:rPr>
-        <w:t>Nesta etapa você deve descrever os tratamentos realizados especificamente para os modelos de Aprendizado de Máquina escolhido</w:t>
-      </w:r>
-      <w:r>
-        <w:rPr>
-          <w:rFonts w:cs="Arial"/>
-          <w:szCs w:val="24"/>
-          <w:lang w:eastAsia="pt-BR"/>
-        </w:rPr>
-        <w:t>s</w:t>
-      </w:r>
-      <w:r>
-        <w:rPr>
-          <w:rFonts w:cs="Arial"/>
-          <w:szCs w:val="24"/>
-          <w:lang w:eastAsia="pt-BR"/>
-        </w:rPr>
         <w:t>, como por exemplo a criação de atributos, o balanceamento da base de dados (</w:t>
       </w:r>
-      <w:proofErr w:type="spellStart"/>
       <w:r>
         <w:rPr>
           <w:rFonts w:cs="Arial"/>
@@ -8508,7 +9897,6 @@
         </w:rPr>
         <w:t>sampling</w:t>
       </w:r>
-      <w:proofErr w:type="spellEnd"/>
       <w:r>
         <w:rPr>
           <w:rFonts w:cs="Arial"/>
@@ -8517,7 +9905,6 @@
         </w:rPr>
         <w:t xml:space="preserve"> ou </w:t>
       </w:r>
-      <w:proofErr w:type="spellStart"/>
       <w:r>
         <w:rPr>
           <w:rFonts w:cs="Arial"/>
@@ -8527,7 +9914,6 @@
         </w:rPr>
         <w:t>oversampling</w:t>
       </w:r>
-      <w:proofErr w:type="spellEnd"/>
       <w:r>
         <w:rPr>
           <w:rFonts w:cs="Arial"/>
@@ -8571,7 +9957,7 @@
         </w:rPr>
         <w:t xml:space="preserve">Os arquivos, códigos e artefatos trabalhados no projeto podem ser encontrados em </w:t>
       </w:r>
-      <w:hyperlink r:id="rId21">
+      <w:hyperlink r:id="rId31">
         <w:r>
           <w:rPr>
             <w:rFonts w:eastAsia="Arial" w:cs="Arial"/>
@@ -8627,23 +10013,7 @@
           <w:rFonts w:eastAsia="Arial" w:cs="Arial"/>
           <w:szCs w:val="24"/>
         </w:rPr>
-        <w:t xml:space="preserve">World Happiness </w:t>
-      </w:r>
-      <w:proofErr w:type="spellStart"/>
-      <w:r>
-        <w:rPr>
-          <w:rFonts w:eastAsia="Arial" w:cs="Arial"/>
-          <w:szCs w:val="24"/>
-        </w:rPr>
-        <w:t>Report</w:t>
-      </w:r>
-      <w:proofErr w:type="spellEnd"/>
-      <w:r>
-        <w:rPr>
-          <w:rFonts w:eastAsia="Arial" w:cs="Arial"/>
-          <w:szCs w:val="24"/>
-        </w:rPr>
-        <w:t xml:space="preserve"> 2012, acessado 29 </w:t>
+        <w:t xml:space="preserve">World Happiness Report 2012, acessado 29 </w:t>
       </w:r>
       <w:r>
         <w:rPr>
@@ -8659,7 +10029,7 @@
         </w:rPr>
         <w:t xml:space="preserve"> 2022, &lt;</w:t>
       </w:r>
-      <w:hyperlink r:id="rId22">
+      <w:hyperlink r:id="rId32">
         <w:r>
           <w:rPr>
             <w:rFonts w:eastAsia="Arial" w:cs="Arial"/>
@@ -8702,25 +10072,9 @@
           <w:rFonts w:eastAsia="Arial" w:cs="Arial"/>
           <w:szCs w:val="24"/>
         </w:rPr>
-        <w:t xml:space="preserve">Gallup World Poll 2022, acessado 29 </w:t>
-      </w:r>
-      <w:proofErr w:type="gramStart"/>
-      <w:r>
-        <w:rPr>
-          <w:rFonts w:eastAsia="Arial" w:cs="Arial"/>
-          <w:szCs w:val="24"/>
-        </w:rPr>
-        <w:t>Março</w:t>
-      </w:r>
-      <w:proofErr w:type="gramEnd"/>
-      <w:r>
-        <w:rPr>
-          <w:rFonts w:eastAsia="Arial" w:cs="Arial"/>
-          <w:szCs w:val="24"/>
-        </w:rPr>
-        <w:t xml:space="preserve"> 2022, &lt;</w:t>
-      </w:r>
-      <w:hyperlink r:id="rId23">
+        <w:t>Gallup World Poll 2022, acessado 29 Março 2022, &lt;</w:t>
+      </w:r>
+      <w:hyperlink r:id="rId33">
         <w:r>
           <w:rPr>
             <w:rFonts w:eastAsia="Arial" w:cs="Arial"/>
@@ -8765,7 +10119,7 @@
         </w:rPr>
         <w:t xml:space="preserve"> “Relatório Mundial da Felicidade” Wikipedia, última alteração Março 22, 2022, &lt;</w:t>
       </w:r>
-      <w:hyperlink r:id="rId24">
+      <w:hyperlink r:id="rId34">
         <w:r>
           <w:rPr>
             <w:rFonts w:eastAsia="Arial" w:cs="Arial"/>
@@ -8806,7 +10160,7 @@
         </w:rPr>
         <w:t>ARAUJO, Felipe. Felicidade Interna Bruta (FIB). Março 2022. disponível em: &lt;</w:t>
       </w:r>
-      <w:hyperlink r:id="rId25">
+      <w:hyperlink r:id="rId35">
         <w:r>
           <w:rPr>
             <w:rFonts w:eastAsia="Arial" w:cs="Arial"/>
@@ -8853,73 +10207,9 @@
           <w:rFonts w:eastAsia="Arial" w:cs="Arial"/>
           <w:szCs w:val="24"/>
         </w:rPr>
-        <w:t xml:space="preserve">2014, </w:t>
-      </w:r>
-      <w:proofErr w:type="spellStart"/>
-      <w:r>
-        <w:rPr>
-          <w:rFonts w:eastAsia="Arial" w:cs="Arial"/>
-          <w:szCs w:val="24"/>
-        </w:rPr>
-        <w:t>On</w:t>
-      </w:r>
-      <w:proofErr w:type="spellEnd"/>
-      <w:r>
-        <w:rPr>
-          <w:rFonts w:eastAsia="Arial" w:cs="Arial"/>
-          <w:szCs w:val="24"/>
-        </w:rPr>
-        <w:t xml:space="preserve"> </w:t>
-      </w:r>
-      <w:proofErr w:type="spellStart"/>
-      <w:r>
-        <w:rPr>
-          <w:rFonts w:eastAsia="Arial" w:cs="Arial"/>
-          <w:szCs w:val="24"/>
-        </w:rPr>
-        <w:t>public</w:t>
-      </w:r>
-      <w:proofErr w:type="spellEnd"/>
-      <w:r>
-        <w:rPr>
-          <w:rFonts w:eastAsia="Arial" w:cs="Arial"/>
-          <w:szCs w:val="24"/>
-        </w:rPr>
-        <w:t xml:space="preserve"> </w:t>
-      </w:r>
-      <w:proofErr w:type="spellStart"/>
-      <w:r>
-        <w:rPr>
-          <w:rFonts w:eastAsia="Arial" w:cs="Arial"/>
-          <w:szCs w:val="24"/>
-        </w:rPr>
-        <w:t>happiness</w:t>
-      </w:r>
-      <w:proofErr w:type="spellEnd"/>
-      <w:r>
-        <w:rPr>
-          <w:rFonts w:eastAsia="Arial" w:cs="Arial"/>
-          <w:szCs w:val="24"/>
-        </w:rPr>
-        <w:t xml:space="preserve">, PDF, acessado em 29 </w:t>
-      </w:r>
-      <w:proofErr w:type="gramStart"/>
-      <w:r>
-        <w:rPr>
-          <w:rFonts w:eastAsia="Arial" w:cs="Arial"/>
-          <w:szCs w:val="24"/>
-        </w:rPr>
-        <w:t>Março</w:t>
-      </w:r>
-      <w:proofErr w:type="gramEnd"/>
-      <w:r>
-        <w:rPr>
-          <w:rFonts w:eastAsia="Arial" w:cs="Arial"/>
-          <w:szCs w:val="24"/>
-        </w:rPr>
-        <w:t xml:space="preserve"> 2022, &lt;</w:t>
-      </w:r>
-      <w:hyperlink r:id="rId26">
+        <w:t>2014, On public happiness, PDF, acessado em 29 Março 2022, &lt;</w:t>
+      </w:r>
+      <w:hyperlink r:id="rId36">
         <w:r>
           <w:rPr>
             <w:rFonts w:eastAsia="Arial" w:cs="Arial"/>
@@ -8962,41 +10252,9 @@
           <w:rFonts w:eastAsia="Arial" w:cs="Arial"/>
           <w:szCs w:val="24"/>
         </w:rPr>
-        <w:t xml:space="preserve">HARRER, Markus. </w:t>
-      </w:r>
-      <w:proofErr w:type="spellStart"/>
-      <w:r>
-        <w:rPr>
-          <w:rFonts w:eastAsia="Arial" w:cs="Arial"/>
-          <w:szCs w:val="24"/>
-        </w:rPr>
-        <w:t>Feststelltaste</w:t>
-      </w:r>
-      <w:proofErr w:type="spellEnd"/>
-      <w:r>
-        <w:rPr>
-          <w:rFonts w:eastAsia="Arial" w:cs="Arial"/>
-          <w:szCs w:val="24"/>
-        </w:rPr>
-        <w:t xml:space="preserve">. 18 </w:t>
-      </w:r>
-      <w:proofErr w:type="gramStart"/>
-      <w:r>
-        <w:rPr>
-          <w:rFonts w:eastAsia="Arial" w:cs="Arial"/>
-          <w:szCs w:val="24"/>
-        </w:rPr>
-        <w:t>Agosto</w:t>
-      </w:r>
-      <w:proofErr w:type="gramEnd"/>
-      <w:r>
-        <w:rPr>
-          <w:rFonts w:eastAsia="Arial" w:cs="Arial"/>
-          <w:szCs w:val="24"/>
-        </w:rPr>
-        <w:t xml:space="preserve"> 2020, Software Analytics Canvas, PDF, acessado em 29 Março 2022, &lt;</w:t>
-      </w:r>
-      <w:hyperlink r:id="rId27">
+        <w:t>HARRER, Markus. Feststelltaste. 18 Agosto 2020, Software Analytics Canvas, PDF, acessado em 29 Março 2022, &lt;</w:t>
+      </w:r>
+      <w:hyperlink r:id="rId37">
         <w:r>
           <w:rPr>
             <w:rFonts w:eastAsia="Arial" w:cs="Arial"/>
@@ -9016,8 +10274,8 @@
       </w:r>
     </w:p>
     <w:sectPr>
-      <w:headerReference w:type="default" r:id="rId28"/>
-      <w:headerReference w:type="first" r:id="rId29"/>
+      <w:headerReference w:type="default" r:id="rId38"/>
+      <w:headerReference w:type="first" r:id="rId39"/>
       <w:pgSz w:w="11906" w:h="16838"/>
       <w:pgMar w:top="1701" w:right="1134" w:bottom="1134" w:left="1701" w:header="709" w:footer="709" w:gutter="0"/>
       <w:cols w:space="720"/>
@@ -12798,28 +14056,28 @@
 </file>
 
 <file path=customXml/item1.xml><?xml version="1.0" encoding="utf-8"?>
+<b:Sources xmlns:b="http://schemas.openxmlformats.org/officeDocument/2006/bibliography" xmlns="http://schemas.openxmlformats.org/officeDocument/2006/bibliography" SelectedStyle="\APASixthEditionOfficeOnline.xsl" StyleName="APA" Version="6"/>
+</file>
+
+<file path=customXml/item2.xml><?xml version="1.0" encoding="utf-8"?>
 <go:gDocsCustomXmlDataStorage xmlns:go="http://customooxmlschemas.google.com/" xmlns:r="http://schemas.openxmlformats.org/officeDocument/2006/relationships">
   <go:docsCustomData xmlns:go="http://customooxmlschemas.google.com/" roundtripDataSignature="AMtx7mgNXEeZkUY7Bc33EEl+rG+t0eXjRw==">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</go:docsCustomData>
 </go:gDocsCustomXmlDataStorage>
 </file>
 
-<file path=customXml/item2.xml><?xml version="1.0" encoding="utf-8"?>
-<b:Sources xmlns:b="http://schemas.openxmlformats.org/officeDocument/2006/bibliography" xmlns="http://schemas.openxmlformats.org/officeDocument/2006/bibliography" SelectedStyle="\APASixthEditionOfficeOnline.xsl" StyleName="APA" Version="6"/>
+<file path=customXml/itemProps1.xml><?xml version="1.0" encoding="utf-8"?>
+<ds:datastoreItem xmlns:ds="http://schemas.openxmlformats.org/officeDocument/2006/customXml" ds:itemID="{84D11A4B-820C-4D31-A5C3-6D7C9227A96B}">
+  <ds:schemaRefs>
+    <ds:schemaRef ds:uri="http://schemas.openxmlformats.org/officeDocument/2006/bibliography"/>
+  </ds:schemaRefs>
+</ds:datastoreItem>
 </file>
 
-<file path=customXml/itemProps1.xml><?xml version="1.0" encoding="utf-8"?>
+<file path=customXml/itemProps2.xml><?xml version="1.0" encoding="utf-8"?>
 <ds:datastoreItem xmlns:ds="http://schemas.openxmlformats.org/officeDocument/2006/customXml" ds:itemID="{11111111-1234-1234-1234-123412341234}">
   <ds:schemaRefs>
     <ds:schemaRef ds:uri="http://customooxmlschemas.google.com/"/>
     <ds:schemaRef ds:uri="http://schemas.openxmlformats.org/officeDocument/2006/relationships"/>
   </ds:schemaRefs>
 </ds:datastoreItem>
-</file>
-
-<file path=customXml/itemProps2.xml><?xml version="1.0" encoding="utf-8"?>
-<ds:datastoreItem xmlns:ds="http://schemas.openxmlformats.org/officeDocument/2006/customXml" ds:itemID="{84D11A4B-820C-4D31-A5C3-6D7C9227A96B}">
-  <ds:schemaRefs>
-    <ds:schemaRef ds:uri="http://schemas.openxmlformats.org/officeDocument/2006/bibliography"/>
-  </ds:schemaRefs>
-</ds:datastoreItem>
 </file>
</xml_diff>